<commit_message>
meer documentatie en game folder met juiste folder structuur
</commit_message>
<xml_diff>
--- a/Documentation/TDD.docx
+++ b/Documentation/TDD.docx
@@ -56,7 +56,7 @@
     </w:p>
     <w:sdt>
       <w:sdtPr>
-        <w:id w:val="2129503345"/>
+        <w:id w:val="327640650"/>
         <w:docPartObj>
           <w:docPartGallery w:val="Table of Contents"/>
           <w:docPartUnique/>
@@ -79,6 +79,22 @@
         <w:p>
           <w:pPr>
             <w:pStyle w:val="TOCHeading"/>
+          </w:pPr>
+        </w:p>
+        <w:p>
+          <w:pPr>
+            <w:pStyle w:val="TOC1"/>
+            <w:tabs>
+              <w:tab w:val="right" w:leader="dot" w:pos="9016"/>
+            </w:tabs>
+            <w:rPr>
+              <w:rFonts w:eastAsiaTheme="minorEastAsia"/>
+              <w:noProof/>
+              <w:kern w:val="2"/>
+              <w:sz w:val="24"/>
+              <w:szCs w:val="24"/>
+              <w:lang w:eastAsia="nl-NL"/>
+            </w:rPr>
           </w:pPr>
           <w:r>
             <w:fldChar w:fldCharType="begin"/>
@@ -89,26 +105,14 @@
           <w:r>
             <w:fldChar w:fldCharType="separate"/>
           </w:r>
-          <w:hyperlink w:anchor="_Toc214262479" w:history="1"/>
-        </w:p>
-        <w:p>
-          <w:pPr>
-            <w:pStyle w:val="TOC2"/>
-            <w:tabs>
-              <w:tab w:val="right" w:leader="dot" w:pos="9016"/>
-            </w:tabs>
-            <w:rPr>
-              <w:noProof/>
-            </w:rPr>
-          </w:pPr>
-          <w:hyperlink w:anchor="_Toc214262480" w:history="1">
+          <w:hyperlink w:anchor="_Toc214262644" w:history="1">
             <w:r>
               <w:rPr>
                 <w:rStyle w:val="Hyperlink"/>
                 <w:noProof/>
                 <w:lang w:val="en-GB"/>
               </w:rPr>
-              <w:t>Engine</w:t>
+              <w:t>Architecture overview</w:t>
             </w:r>
             <w:r>
               <w:rPr>
@@ -129,7 +133,7 @@
                 <w:noProof/>
                 <w:webHidden/>
               </w:rPr>
-              <w:instrText xml:space="preserve"> PAGEREF _Toc214262480 \h </w:instrText>
+              <w:instrText xml:space="preserve"> PAGEREF _Toc214262644 \h </w:instrText>
             </w:r>
             <w:r>
               <w:rPr>
@@ -167,16 +171,95 @@
               <w:tab w:val="right" w:leader="dot" w:pos="9016"/>
             </w:tabs>
             <w:rPr>
+              <w:rFonts w:eastAsiaTheme="minorEastAsia"/>
               <w:noProof/>
+              <w:kern w:val="2"/>
+              <w:sz w:val="24"/>
+              <w:szCs w:val="24"/>
+              <w:lang w:eastAsia="nl-NL"/>
             </w:rPr>
           </w:pPr>
-          <w:hyperlink w:anchor="_Toc214262481" w:history="1">
+          <w:hyperlink w:anchor="_Toc214262645" w:history="1">
             <w:r>
               <w:rPr>
                 <w:rStyle w:val="Hyperlink"/>
                 <w:noProof/>
                 <w:lang w:val="en-GB"/>
               </w:rPr>
+              <w:t>Engine</w:t>
+            </w:r>
+            <w:r>
+              <w:rPr>
+                <w:noProof/>
+                <w:webHidden/>
+              </w:rPr>
+              <w:tab/>
+            </w:r>
+            <w:r>
+              <w:rPr>
+                <w:noProof/>
+                <w:webHidden/>
+              </w:rPr>
+              <w:fldChar w:fldCharType="begin"/>
+            </w:r>
+            <w:r>
+              <w:rPr>
+                <w:noProof/>
+                <w:webHidden/>
+              </w:rPr>
+              <w:instrText xml:space="preserve"> PAGEREF _Toc214262645 \h </w:instrText>
+            </w:r>
+            <w:r>
+              <w:rPr>
+                <w:noProof/>
+                <w:webHidden/>
+              </w:rPr>
+            </w:r>
+            <w:r>
+              <w:rPr>
+                <w:noProof/>
+                <w:webHidden/>
+              </w:rPr>
+              <w:fldChar w:fldCharType="separate"/>
+            </w:r>
+            <w:r>
+              <w:rPr>
+                <w:noProof/>
+                <w:webHidden/>
+              </w:rPr>
+              <w:t>3</w:t>
+            </w:r>
+            <w:r>
+              <w:rPr>
+                <w:noProof/>
+                <w:webHidden/>
+              </w:rPr>
+              <w:fldChar w:fldCharType="end"/>
+            </w:r>
+          </w:hyperlink>
+        </w:p>
+        <w:p>
+          <w:pPr>
+            <w:pStyle w:val="TOC2"/>
+            <w:tabs>
+              <w:tab w:val="right" w:leader="dot" w:pos="9016"/>
+            </w:tabs>
+            <w:rPr>
+              <w:rFonts w:eastAsiaTheme="minorEastAsia"/>
+              <w:noProof/>
+              <w:kern w:val="2"/>
+              <w:sz w:val="24"/>
+              <w:szCs w:val="24"/>
+              <w:lang w:eastAsia="nl-NL"/>
+            </w:rPr>
+          </w:pPr>
+          <w:hyperlink w:anchor="_Toc214262646" w:history="1">
+            <w:r>
+              <w:rPr>
+                <w:rStyle w:val="Hyperlink"/>
+                <w:noProof/>
+                <w:lang w:val="en-GB"/>
+              </w:rPr>
               <w:t>System Diagrams</w:t>
             </w:r>
             <w:r>
@@ -198,7 +281,7 @@
                 <w:noProof/>
                 <w:webHidden/>
               </w:rPr>
-              <w:instrText xml:space="preserve"> PAGEREF _Toc214262481 \h </w:instrText>
+              <w:instrText xml:space="preserve"> PAGEREF _Toc214262646 \h </w:instrText>
             </w:r>
             <w:r>
               <w:rPr>
@@ -236,10 +319,15 @@
               <w:tab w:val="right" w:leader="dot" w:pos="9016"/>
             </w:tabs>
             <w:rPr>
+              <w:rFonts w:eastAsiaTheme="minorEastAsia"/>
               <w:noProof/>
+              <w:kern w:val="2"/>
+              <w:sz w:val="24"/>
+              <w:szCs w:val="24"/>
+              <w:lang w:eastAsia="nl-NL"/>
             </w:rPr>
           </w:pPr>
-          <w:hyperlink w:anchor="_Toc214262482" w:history="1">
+          <w:hyperlink w:anchor="_Toc214262647" w:history="1">
             <w:r>
               <w:rPr>
                 <w:rStyle w:val="Hyperlink"/>
@@ -267,7 +355,7 @@
                 <w:noProof/>
                 <w:webHidden/>
               </w:rPr>
-              <w:instrText xml:space="preserve"> PAGEREF _Toc214262482 \h </w:instrText>
+              <w:instrText xml:space="preserve"> PAGEREF _Toc214262647 \h </w:instrText>
             </w:r>
             <w:r>
               <w:rPr>
@@ -305,10 +393,15 @@
               <w:tab w:val="right" w:leader="dot" w:pos="9016"/>
             </w:tabs>
             <w:rPr>
+              <w:rFonts w:eastAsiaTheme="minorEastAsia"/>
               <w:noProof/>
+              <w:kern w:val="2"/>
+              <w:sz w:val="24"/>
+              <w:szCs w:val="24"/>
+              <w:lang w:eastAsia="nl-NL"/>
             </w:rPr>
           </w:pPr>
-          <w:hyperlink w:anchor="_Toc214262483" w:history="1">
+          <w:hyperlink w:anchor="_Toc214262648" w:history="1">
             <w:r>
               <w:rPr>
                 <w:rStyle w:val="Hyperlink"/>
@@ -336,7 +429,7 @@
                 <w:noProof/>
                 <w:webHidden/>
               </w:rPr>
-              <w:instrText xml:space="preserve"> PAGEREF _Toc214262483 \h </w:instrText>
+              <w:instrText xml:space="preserve"> PAGEREF _Toc214262648 \h </w:instrText>
             </w:r>
             <w:r>
               <w:rPr>
@@ -374,10 +467,15 @@
               <w:tab w:val="right" w:leader="dot" w:pos="9016"/>
             </w:tabs>
             <w:rPr>
+              <w:rFonts w:eastAsiaTheme="minorEastAsia"/>
               <w:noProof/>
+              <w:kern w:val="2"/>
+              <w:sz w:val="24"/>
+              <w:szCs w:val="24"/>
+              <w:lang w:eastAsia="nl-NL"/>
             </w:rPr>
           </w:pPr>
-          <w:hyperlink w:anchor="_Toc214262484" w:history="1">
+          <w:hyperlink w:anchor="_Toc214262649" w:history="1">
             <w:r>
               <w:rPr>
                 <w:rStyle w:val="Hyperlink"/>
@@ -405,7 +503,7 @@
                 <w:noProof/>
                 <w:webHidden/>
               </w:rPr>
-              <w:instrText xml:space="preserve"> PAGEREF _Toc214262484 \h </w:instrText>
+              <w:instrText xml:space="preserve"> PAGEREF _Toc214262649 \h </w:instrText>
             </w:r>
             <w:r>
               <w:rPr>
@@ -443,10 +541,15 @@
               <w:tab w:val="right" w:leader="dot" w:pos="9016"/>
             </w:tabs>
             <w:rPr>
+              <w:rFonts w:eastAsiaTheme="minorEastAsia"/>
               <w:noProof/>
+              <w:kern w:val="2"/>
+              <w:sz w:val="24"/>
+              <w:szCs w:val="24"/>
+              <w:lang w:eastAsia="nl-NL"/>
             </w:rPr>
           </w:pPr>
-          <w:hyperlink w:anchor="_Toc214262485" w:history="1">
+          <w:hyperlink w:anchor="_Toc214262650" w:history="1">
             <w:r>
               <w:rPr>
                 <w:rStyle w:val="Hyperlink"/>
@@ -474,7 +577,7 @@
                 <w:noProof/>
                 <w:webHidden/>
               </w:rPr>
-              <w:instrText xml:space="preserve"> PAGEREF _Toc214262485 \h </w:instrText>
+              <w:instrText xml:space="preserve"> PAGEREF _Toc214262650 \h </w:instrText>
             </w:r>
             <w:r>
               <w:rPr>
@@ -512,10 +615,15 @@
               <w:tab w:val="right" w:leader="dot" w:pos="9016"/>
             </w:tabs>
             <w:rPr>
+              <w:rFonts w:eastAsiaTheme="minorEastAsia"/>
               <w:noProof/>
+              <w:kern w:val="2"/>
+              <w:sz w:val="24"/>
+              <w:szCs w:val="24"/>
+              <w:lang w:eastAsia="nl-NL"/>
             </w:rPr>
           </w:pPr>
-          <w:hyperlink w:anchor="_Toc214262486" w:history="1">
+          <w:hyperlink w:anchor="_Toc214262651" w:history="1">
             <w:r>
               <w:rPr>
                 <w:rStyle w:val="Hyperlink"/>
@@ -543,7 +651,7 @@
                 <w:noProof/>
                 <w:webHidden/>
               </w:rPr>
-              <w:instrText xml:space="preserve"> PAGEREF _Toc214262486 \h </w:instrText>
+              <w:instrText xml:space="preserve"> PAGEREF _Toc214262651 \h </w:instrText>
             </w:r>
             <w:r>
               <w:rPr>
@@ -581,10 +689,15 @@
               <w:tab w:val="right" w:leader="dot" w:pos="9016"/>
             </w:tabs>
             <w:rPr>
+              <w:rFonts w:eastAsiaTheme="minorEastAsia"/>
               <w:noProof/>
+              <w:kern w:val="2"/>
+              <w:sz w:val="24"/>
+              <w:szCs w:val="24"/>
+              <w:lang w:eastAsia="nl-NL"/>
             </w:rPr>
           </w:pPr>
-          <w:hyperlink w:anchor="_Toc214262487" w:history="1">
+          <w:hyperlink w:anchor="_Toc214262652" w:history="1">
             <w:r>
               <w:rPr>
                 <w:rStyle w:val="Hyperlink"/>
@@ -612,7 +725,7 @@
                 <w:noProof/>
                 <w:webHidden/>
               </w:rPr>
-              <w:instrText xml:space="preserve"> PAGEREF _Toc214262487 \h </w:instrText>
+              <w:instrText xml:space="preserve"> PAGEREF _Toc214262652 \h </w:instrText>
             </w:r>
             <w:r>
               <w:rPr>
@@ -650,14 +763,20 @@
               <w:tab w:val="right" w:leader="dot" w:pos="9016"/>
             </w:tabs>
             <w:rPr>
+              <w:rFonts w:eastAsiaTheme="minorEastAsia"/>
               <w:noProof/>
+              <w:kern w:val="2"/>
+              <w:sz w:val="24"/>
+              <w:szCs w:val="24"/>
+              <w:lang w:eastAsia="nl-NL"/>
             </w:rPr>
           </w:pPr>
-          <w:hyperlink w:anchor="_Toc214262488" w:history="1">
+          <w:hyperlink w:anchor="_Toc214262653" w:history="1">
             <w:r>
               <w:rPr>
                 <w:rStyle w:val="Hyperlink"/>
                 <w:noProof/>
+                <w:lang w:val="en-GB"/>
               </w:rPr>
               <w:t>Data structure</w:t>
             </w:r>
@@ -680,7 +799,7 @@
                 <w:noProof/>
                 <w:webHidden/>
               </w:rPr>
-              <w:instrText xml:space="preserve"> PAGEREF _Toc214262488 \h </w:instrText>
+              <w:instrText xml:space="preserve"> PAGEREF _Toc214262653 \h </w:instrText>
             </w:r>
             <w:r>
               <w:rPr>
@@ -718,14 +837,20 @@
               <w:tab w:val="right" w:leader="dot" w:pos="9016"/>
             </w:tabs>
             <w:rPr>
+              <w:rFonts w:eastAsiaTheme="minorEastAsia"/>
               <w:noProof/>
+              <w:kern w:val="2"/>
+              <w:sz w:val="24"/>
+              <w:szCs w:val="24"/>
+              <w:lang w:eastAsia="nl-NL"/>
             </w:rPr>
           </w:pPr>
-          <w:hyperlink w:anchor="_Toc214262489" w:history="1">
+          <w:hyperlink w:anchor="_Toc214262654" w:history="1">
             <w:r>
               <w:rPr>
                 <w:rStyle w:val="Hyperlink"/>
                 <w:noProof/>
+                <w:lang w:val="en-GB"/>
               </w:rPr>
               <w:t>Performance</w:t>
             </w:r>
@@ -748,7 +873,7 @@
                 <w:noProof/>
                 <w:webHidden/>
               </w:rPr>
-              <w:instrText xml:space="preserve"> PAGEREF _Toc214262489 \h </w:instrText>
+              <w:instrText xml:space="preserve"> PAGEREF _Toc214262654 \h </w:instrText>
             </w:r>
             <w:r>
               <w:rPr>
@@ -786,14 +911,20 @@
               <w:tab w:val="right" w:leader="dot" w:pos="9016"/>
             </w:tabs>
             <w:rPr>
+              <w:rFonts w:eastAsiaTheme="minorEastAsia"/>
               <w:noProof/>
+              <w:kern w:val="2"/>
+              <w:sz w:val="24"/>
+              <w:szCs w:val="24"/>
+              <w:lang w:eastAsia="nl-NL"/>
             </w:rPr>
           </w:pPr>
-          <w:hyperlink w:anchor="_Toc214262490" w:history="1">
+          <w:hyperlink w:anchor="_Toc214262655" w:history="1">
             <w:r>
               <w:rPr>
                 <w:rStyle w:val="Hyperlink"/>
                 <w:noProof/>
+                <w:lang w:val="en-GB"/>
               </w:rPr>
               <w:t>Platform-specific requirements</w:t>
             </w:r>
@@ -816,7 +947,7 @@
                 <w:noProof/>
                 <w:webHidden/>
               </w:rPr>
-              <w:instrText xml:space="preserve"> PAGEREF _Toc214262490 \h </w:instrText>
+              <w:instrText xml:space="preserve"> PAGEREF _Toc214262655 \h </w:instrText>
             </w:r>
             <w:r>
               <w:rPr>
@@ -861,6 +992,11 @@
     </w:sdt>
     <w:p>
       <w:pPr>
+        <w:pStyle w:val="TOCHeading"/>
+      </w:pPr>
+    </w:p>
+    <w:p>
+      <w:pPr>
         <w:rPr>
           <w:lang w:val="en-GB"/>
         </w:rPr>
@@ -887,6 +1023,7 @@
         </w:rPr>
       </w:pPr>
       <w:bookmarkStart w:id="0" w:name="_Toc214262479"/>
+      <w:bookmarkStart w:id="1" w:name="_Toc214262644"/>
       <w:r>
         <w:rPr>
           <w:lang w:val="en-GB"/>
@@ -895,22 +1032,750 @@
         <w:t>Architecture overview</w:t>
       </w:r>
       <w:bookmarkEnd w:id="0"/>
+      <w:bookmarkEnd w:id="1"/>
+    </w:p>
+    <w:p>
+      <w:pPr>
+        <w:pStyle w:val="Heading1"/>
+        <w:rPr>
+          <w:lang w:val="en-GB"/>
+        </w:rPr>
+      </w:pPr>
+      <w:bookmarkStart w:id="2" w:name="_Toc214262480"/>
+      <w:bookmarkStart w:id="3" w:name="_Toc214262645"/>
+      <w:r>
+        <w:rPr>
+          <w:lang w:val="en-GB"/>
+        </w:rPr>
+        <w:t>Engine</w:t>
+      </w:r>
+      <w:bookmarkEnd w:id="2"/>
+      <w:bookmarkEnd w:id="3"/>
+    </w:p>
+    <w:p>
+      <w:pPr>
+        <w:rPr>
+          <w:lang w:val="en-GB"/>
+        </w:rPr>
+      </w:pPr>
+      <w:r>
+        <w:rPr>
+          <w:b/>
+          <w:bCs/>
+          <w:lang w:val="en-GB"/>
+        </w:rPr>
+        <w:t>Main loop</w:t>
+      </w:r>
+    </w:p>
+    <w:p>
+      <w:pPr>
+        <w:rPr>
+          <w:lang w:val="en-GB"/>
+        </w:rPr>
+      </w:pPr>
+      <w:r>
+        <w:rPr>
+          <w:lang w:val="en-GB"/>
+        </w:rPr>
+        <w:t>Fixed timestep for update (60 Hz) + variable timestep for render, update(dt) handles game logic and render(</w:t>
+      </w:r>
+      <w:proofErr w:type="spellStart"/>
+      <w:r>
+        <w:rPr>
+          <w:lang w:val="en-GB"/>
+        </w:rPr>
+        <w:t>interp</w:t>
+      </w:r>
+      <w:proofErr w:type="spellEnd"/>
+      <w:r>
+        <w:rPr>
+          <w:lang w:val="en-GB"/>
+        </w:rPr>
+        <w:t>) handles drawing</w:t>
+      </w:r>
+      <w:r>
+        <w:rPr>
+          <w:lang w:val="en-GB"/>
+        </w:rPr>
+        <w:t>.</w:t>
+      </w:r>
+    </w:p>
+    <w:p>
+      <w:pPr>
+        <w:rPr>
+          <w:lang w:val="en-GB"/>
+        </w:rPr>
+      </w:pPr>
+    </w:p>
+    <w:p>
+      <w:pPr>
+        <w:rPr>
+          <w:b/>
+          <w:bCs/>
+          <w:lang w:val="en-GB"/>
+        </w:rPr>
+      </w:pPr>
+      <w:r>
+        <w:rPr>
+          <w:b/>
+          <w:bCs/>
+          <w:lang w:val="en-GB"/>
+        </w:rPr>
+        <w:t>Window and input</w:t>
+      </w:r>
+    </w:p>
+    <w:p>
+      <w:pPr>
+        <w:rPr>
+          <w:lang w:val="en-GB"/>
+        </w:rPr>
+      </w:pPr>
+      <w:r>
+        <w:rPr>
+          <w:lang w:val="en-GB"/>
+        </w:rPr>
+        <w:t>LWJGL for window creation and keyboard/mouse/joystick input via GLFW</w:t>
+      </w:r>
+      <w:r>
+        <w:rPr>
+          <w:lang w:val="en-GB"/>
+        </w:rPr>
+        <w:t>.</w:t>
+      </w:r>
+    </w:p>
+    <w:p>
+      <w:pPr>
+        <w:rPr>
+          <w:lang w:val="en-GB"/>
+        </w:rPr>
+      </w:pPr>
+    </w:p>
+    <w:p>
+      <w:pPr>
+        <w:rPr>
+          <w:b/>
+          <w:bCs/>
+          <w:lang w:val="en-GB"/>
+        </w:rPr>
+      </w:pPr>
+      <w:r>
+        <w:rPr>
+          <w:b/>
+          <w:bCs/>
+          <w:lang w:val="en-GB"/>
+        </w:rPr>
+        <w:t>Renderer</w:t>
+      </w:r>
+    </w:p>
+    <w:p>
+      <w:pPr>
+        <w:rPr>
+          <w:lang w:val="en-GB"/>
+        </w:rPr>
+      </w:pPr>
+      <w:r>
+        <w:rPr>
+          <w:lang w:val="en-GB"/>
+        </w:rPr>
+        <w:t>OpenGL pipeline with shader management, sprite batching (for 2D) or mesh/material pipeline (for 3D). Support basic PBR-lite (optional)</w:t>
+      </w:r>
+      <w:r>
+        <w:rPr>
+          <w:lang w:val="en-GB"/>
+        </w:rPr>
+        <w:t>.</w:t>
+      </w:r>
+    </w:p>
+    <w:p>
+      <w:pPr>
+        <w:rPr>
+          <w:lang w:val="en-GB"/>
+        </w:rPr>
+      </w:pPr>
+    </w:p>
+    <w:p>
+      <w:pPr>
+        <w:rPr>
+          <w:b/>
+          <w:bCs/>
+          <w:lang w:val="en-GB"/>
+        </w:rPr>
+      </w:pPr>
+      <w:r>
+        <w:rPr>
+          <w:b/>
+          <w:bCs/>
+          <w:lang w:val="en-GB"/>
+        </w:rPr>
+        <w:t>Resource Manager</w:t>
+      </w:r>
+    </w:p>
+    <w:p>
+      <w:pPr>
+        <w:rPr>
+          <w:lang w:val="en-GB"/>
+        </w:rPr>
+      </w:pPr>
+      <w:r>
+        <w:rPr>
+          <w:lang w:val="en-GB"/>
+        </w:rPr>
+        <w:t>Loads texture, meshes, shader, audio and caching. Uses reference counting and background loading for large assets.</w:t>
+      </w:r>
+    </w:p>
+    <w:p>
+      <w:pPr>
+        <w:rPr>
+          <w:lang w:val="en-GB"/>
+        </w:rPr>
+      </w:pPr>
+    </w:p>
+    <w:p>
+      <w:pPr>
+        <w:rPr>
+          <w:b/>
+          <w:bCs/>
+          <w:lang w:val="en-GB"/>
+        </w:rPr>
+      </w:pPr>
+      <w:r>
+        <w:rPr>
+          <w:b/>
+          <w:bCs/>
+          <w:lang w:val="en-GB"/>
+        </w:rPr>
+        <w:t>Entity Manager</w:t>
+      </w:r>
+    </w:p>
+    <w:p>
+      <w:pPr>
+        <w:rPr>
+          <w:lang w:val="en-GB"/>
+        </w:rPr>
+      </w:pPr>
+      <w:r>
+        <w:rPr>
+          <w:lang w:val="en-GB"/>
+        </w:rPr>
+        <w:t>plain Java objects (PositionComponent, RenderComponent, PhysicsComponent, AIComponent, InventoryComponent).</w:t>
+      </w:r>
+    </w:p>
+    <w:p>
+      <w:pPr>
+        <w:rPr>
+          <w:lang w:val="en-GB"/>
+        </w:rPr>
+      </w:pPr>
+    </w:p>
+    <w:p>
+      <w:pPr>
+        <w:rPr>
+          <w:b/>
+          <w:bCs/>
+          <w:lang w:val="en-GB"/>
+        </w:rPr>
+      </w:pPr>
+      <w:r>
+        <w:rPr>
+          <w:b/>
+          <w:bCs/>
+          <w:lang w:val="en-GB"/>
+        </w:rPr>
+        <w:t>Physics and Collision</w:t>
+      </w:r>
+    </w:p>
+    <w:p>
+      <w:pPr>
+        <w:rPr>
+          <w:lang w:val="en-GB"/>
+        </w:rPr>
+      </w:pPr>
+      <w:r>
+        <w:rPr>
+          <w:lang w:val="en-GB"/>
+        </w:rPr>
+        <w:t>Use a fast system to find objects near each other (broadphase), then use simple shapes to check collisions (narrowphase), and update movement with a lightweight physics formula.</w:t>
+      </w:r>
+    </w:p>
+    <w:p>
+      <w:pPr>
+        <w:rPr>
+          <w:lang w:val="en-GB"/>
+        </w:rPr>
+      </w:pPr>
+    </w:p>
+    <w:p>
+      <w:pPr>
+        <w:rPr>
+          <w:b/>
+          <w:bCs/>
+          <w:lang w:val="en-GB"/>
+        </w:rPr>
+      </w:pPr>
+      <w:r>
+        <w:rPr>
+          <w:b/>
+          <w:bCs/>
+          <w:lang w:val="en-GB"/>
+        </w:rPr>
+        <w:t>Ui System</w:t>
+      </w:r>
+    </w:p>
+    <w:p>
+      <w:pPr>
+        <w:rPr>
+          <w:lang w:val="en-GB"/>
+        </w:rPr>
+      </w:pPr>
+      <w:r>
+        <w:rPr>
+          <w:lang w:val="en-GB"/>
+        </w:rPr>
+        <w:t xml:space="preserve">inventory, crafting. </w:t>
+      </w:r>
+      <w:r>
+        <w:rPr>
+          <w:lang w:val="en-GB"/>
+        </w:rPr>
+        <w:t>Keep UI separate from game world updates.</w:t>
+      </w:r>
+    </w:p>
+    <w:p>
+      <w:pPr>
+        <w:rPr>
+          <w:lang w:val="en-GB"/>
+        </w:rPr>
+      </w:pPr>
+    </w:p>
+    <w:p>
+      <w:pPr>
+        <w:rPr>
+          <w:b/>
+          <w:bCs/>
+          <w:lang w:val="en-GB"/>
+        </w:rPr>
+      </w:pPr>
+      <w:r>
+        <w:rPr>
+          <w:b/>
+          <w:bCs/>
+          <w:lang w:val="en-GB"/>
+        </w:rPr>
+        <w:t>Audio Manager</w:t>
+      </w:r>
+    </w:p>
+    <w:p>
+      <w:pPr>
+        <w:rPr>
+          <w:lang w:val="en-GB"/>
+        </w:rPr>
+      </w:pPr>
+      <w:r>
+        <w:rPr>
+          <w:lang w:val="en-GB"/>
+        </w:rPr>
+        <w:t>Basic 2D 3D audio</w:t>
+      </w:r>
+    </w:p>
+    <w:p>
+      <w:pPr>
+        <w:rPr>
+          <w:lang w:val="en-GB"/>
+        </w:rPr>
+      </w:pPr>
+    </w:p>
+    <w:p>
+      <w:pPr>
+        <w:rPr>
+          <w:lang w:val="en-GB"/>
+        </w:rPr>
+      </w:pPr>
+    </w:p>
+    <w:p>
+      <w:pPr>
+        <w:rPr>
+          <w:b/>
+          <w:bCs/>
+          <w:lang w:val="en-GB"/>
+        </w:rPr>
+      </w:pPr>
+      <w:r>
+        <w:rPr>
+          <w:b/>
+          <w:bCs/>
+          <w:lang w:val="en-GB"/>
+        </w:rPr>
+        <w:t>Save/Load</w:t>
+      </w:r>
+    </w:p>
+    <w:p>
+      <w:pPr>
+        <w:rPr>
+          <w:lang w:val="en-GB"/>
+        </w:rPr>
+      </w:pPr>
+      <w:r>
+        <w:rPr>
+          <w:lang w:val="en-GB"/>
+        </w:rPr>
+        <w:t>Serialize persistent entity state a</w:t>
+      </w:r>
+      <w:r>
+        <w:rPr>
+          <w:lang w:val="en-GB"/>
+        </w:rPr>
+        <w:t>nd player inventory to JSON.</w:t>
+      </w:r>
+    </w:p>
+    <w:p>
+      <w:pPr>
+        <w:rPr>
+          <w:lang w:val="en-GB"/>
+        </w:rPr>
+      </w:pPr>
+    </w:p>
+    <w:p>
+      <w:pPr>
+        <w:rPr>
+          <w:b/>
+          <w:bCs/>
+          <w:lang w:val="en-GB"/>
+        </w:rPr>
+      </w:pPr>
+      <w:r>
+        <w:rPr>
+          <w:b/>
+          <w:bCs/>
+          <w:lang w:val="en-GB"/>
+        </w:rPr>
+        <w:t>File layout</w:t>
+      </w:r>
+      <w:bookmarkStart w:id="4" w:name="_Toc214262481"/>
+      <w:bookmarkStart w:id="5" w:name="_Toc214262646"/>
+    </w:p>
+    <w:p>
+      <w:pPr>
+        <w:rPr>
+          <w:b/>
+          <w:bCs/>
+          <w:lang w:val="en-GB"/>
+        </w:rPr>
+      </w:pPr>
+      <w:r>
+        <w:rPr>
+          <w:b/>
+          <w:bCs/>
+          <w:lang w:val="en-GB"/>
+        </w:rPr>
+        <w:drawing>
+          <wp:inline distT="0" distB="0" distL="0" distR="0" wp14:anchorId="0ACD8D58" wp14:editId="3C775EC8">
+            <wp:extent cx="2391109" cy="3591426"/>
+            <wp:effectExtent l="0" t="0" r="9525" b="0"/>
+            <wp:docPr id="143342772" name="Picture 1" descr="A screenshot of a computer program&#10;&#10;AI-generated content may be incorrect."/>
+            <wp:cNvGraphicFramePr>
+              <a:graphicFrameLocks xmlns:a="http://schemas.openxmlformats.org/drawingml/2006/main" noChangeAspect="1"/>
+            </wp:cNvGraphicFramePr>
+            <a:graphic xmlns:a="http://schemas.openxmlformats.org/drawingml/2006/main">
+              <a:graphicData uri="http://schemas.openxmlformats.org/drawingml/2006/picture">
+                <pic:pic xmlns:pic="http://schemas.openxmlformats.org/drawingml/2006/picture">
+                  <pic:nvPicPr>
+                    <pic:cNvPr id="143342772" name="Picture 1" descr="A screenshot of a computer program&#10;&#10;AI-generated content may be incorrect."/>
+                    <pic:cNvPicPr/>
+                  </pic:nvPicPr>
+                  <pic:blipFill>
+                    <a:blip r:embed="rId6"/>
+                    <a:stretch>
+                      <a:fillRect/>
+                    </a:stretch>
+                  </pic:blipFill>
+                  <pic:spPr>
+                    <a:xfrm>
+                      <a:off x="0" y="0"/>
+                      <a:ext cx="2391109" cy="3591426"/>
+                    </a:xfrm>
+                    <a:prstGeom prst="rect">
+                      <a:avLst/>
+                    </a:prstGeom>
+                  </pic:spPr>
+                </pic:pic>
+              </a:graphicData>
+            </a:graphic>
+          </wp:inline>
+        </w:drawing>
+      </w:r>
+    </w:p>
+    <w:p>
+      <w:pPr>
+        <w:rPr>
+          <w:b/>
+          <w:bCs/>
+          <w:lang w:val="en-GB"/>
+        </w:rPr>
+      </w:pPr>
+    </w:p>
+    <w:p>
+      <w:pPr>
+        <w:pStyle w:val="ListParagraph"/>
+        <w:numPr>
+          <w:ilvl w:val="0"/>
+          <w:numId w:val="1"/>
+        </w:numPr>
+        <w:rPr>
+          <w:rFonts w:asciiTheme="majorHAnsi" w:eastAsiaTheme="majorEastAsia" w:hAnsiTheme="majorHAnsi" w:cstheme="majorBidi"/>
+          <w:color w:val="0F4761" w:themeColor="accent1" w:themeShade="BF"/>
+          <w:sz w:val="32"/>
+          <w:szCs w:val="32"/>
+        </w:rPr>
+      </w:pPr>
+      <w:r>
+        <w:br w:type="page"/>
+      </w:r>
+    </w:p>
+    <w:p>
+      <w:pPr>
+        <w:pStyle w:val="Heading1"/>
+      </w:pPr>
+      <w:r>
+        <w:lastRenderedPageBreak/>
+        <w:t xml:space="preserve">System </w:t>
+      </w:r>
+      <w:proofErr w:type="spellStart"/>
+      <w:r>
+        <w:t>Diagrams</w:t>
+      </w:r>
+      <w:bookmarkEnd w:id="4"/>
+      <w:bookmarkEnd w:id="5"/>
+      <w:proofErr w:type="spellEnd"/>
     </w:p>
     <w:p>
       <w:pPr>
         <w:pStyle w:val="Heading2"/>
-        <w:rPr>
-          <w:lang w:val="en-GB"/>
-        </w:rPr>
-      </w:pPr>
-      <w:bookmarkStart w:id="1" w:name="_Toc214262480"/>
-      <w:r>
-        <w:rPr>
-          <w:lang w:val="en-GB"/>
-        </w:rPr>
-        <w:t>Engine</w:t>
-      </w:r>
-      <w:bookmarkEnd w:id="1"/>
+      </w:pPr>
+      <w:r>
+        <w:t>High-level system diagram</w:t>
+      </w:r>
+    </w:p>
+    <w:p>
+      <w:pPr>
+        <w:rPr>
+          <w:b/>
+          <w:bCs/>
+        </w:rPr>
+      </w:pPr>
+      <w:r>
+        <w:rPr>
+          <w:b/>
+          <w:bCs/>
+        </w:rPr>
+        <w:t>Game loop</w:t>
+      </w:r>
+    </w:p>
+    <w:p>
+      <w:r>
+        <w:t>Updates</w:t>
+      </w:r>
+    </w:p>
+    <w:p>
+      <w:pPr>
+        <w:pStyle w:val="ListParagraph"/>
+        <w:numPr>
+          <w:ilvl w:val="0"/>
+          <w:numId w:val="2"/>
+        </w:numPr>
+      </w:pPr>
+      <w:r>
+        <w:t>Input manager</w:t>
+      </w:r>
+    </w:p>
+    <w:p>
+      <w:pPr>
+        <w:pStyle w:val="ListParagraph"/>
+        <w:numPr>
+          <w:ilvl w:val="0"/>
+          <w:numId w:val="2"/>
+        </w:numPr>
+        <w:rPr>
+          <w:lang w:val="en-GB"/>
+        </w:rPr>
+      </w:pPr>
+      <w:r>
+        <w:rPr>
+          <w:lang w:val="en-GB"/>
+        </w:rPr>
+        <w:t>Entity System (physics, ai, gameplay system)</w:t>
+      </w:r>
+    </w:p>
+    <w:p>
+      <w:pPr>
+        <w:pStyle w:val="ListParagraph"/>
+        <w:numPr>
+          <w:ilvl w:val="0"/>
+          <w:numId w:val="2"/>
+        </w:numPr>
+        <w:rPr>
+          <w:lang w:val="en-GB"/>
+        </w:rPr>
+      </w:pPr>
+      <w:r>
+        <w:rPr>
+          <w:lang w:val="en-GB"/>
+        </w:rPr>
+        <w:t>Renderer</w:t>
+      </w:r>
+    </w:p>
+    <w:p>
+      <w:pPr>
+        <w:pStyle w:val="ListParagraph"/>
+        <w:numPr>
+          <w:ilvl w:val="0"/>
+          <w:numId w:val="2"/>
+        </w:numPr>
+        <w:rPr>
+          <w:lang w:val="en-GB"/>
+        </w:rPr>
+      </w:pPr>
+      <w:r>
+        <w:rPr>
+          <w:lang w:val="en-GB"/>
+        </w:rPr>
+        <w:t>Audio</w:t>
+      </w:r>
+    </w:p>
+    <w:p>
+      <w:pPr>
+        <w:rPr>
+          <w:lang w:val="en-GB"/>
+        </w:rPr>
+      </w:pPr>
+    </w:p>
+    <w:p>
+      <w:pPr>
+        <w:rPr>
+          <w:b/>
+          <w:bCs/>
+          <w:lang w:val="en-GB"/>
+        </w:rPr>
+      </w:pPr>
+      <w:r>
+        <w:rPr>
+          <w:b/>
+          <w:bCs/>
+          <w:lang w:val="en-GB"/>
+        </w:rPr>
+        <w:t>Resource manager</w:t>
+      </w:r>
+    </w:p>
+    <w:p>
+      <w:pPr>
+        <w:rPr>
+          <w:lang w:val="en-GB"/>
+        </w:rPr>
+      </w:pPr>
+      <w:r>
+        <w:rPr>
+          <w:lang w:val="en-GB"/>
+        </w:rPr>
+        <w:t>Provides assets to render and system</w:t>
+      </w:r>
+      <w:r>
+        <w:rPr>
+          <w:lang w:val="en-GB"/>
+        </w:rPr>
+        <w:t>.</w:t>
+      </w:r>
+    </w:p>
+    <w:p>
+      <w:pPr>
+        <w:rPr>
+          <w:lang w:val="en-GB"/>
+        </w:rPr>
+      </w:pPr>
+    </w:p>
+    <w:p>
+      <w:pPr>
+        <w:rPr>
+          <w:b/>
+          <w:bCs/>
+          <w:lang w:val="en-GB"/>
+        </w:rPr>
+      </w:pPr>
+      <w:r>
+        <w:rPr>
+          <w:b/>
+          <w:bCs/>
+          <w:lang w:val="en-GB"/>
+        </w:rPr>
+        <w:t>Ui system</w:t>
+      </w:r>
+    </w:p>
+    <w:p>
+      <w:pPr>
+        <w:rPr>
+          <w:lang w:val="en-GB"/>
+        </w:rPr>
+      </w:pPr>
+      <w:r>
+        <w:rPr>
+          <w:lang w:val="en-GB"/>
+        </w:rPr>
+        <w:t>Overlays on top of renderer</w:t>
+      </w:r>
+      <w:r>
+        <w:rPr>
+          <w:lang w:val="en-GB"/>
+        </w:rPr>
+        <w:t>.</w:t>
+      </w:r>
+    </w:p>
+    <w:p>
+      <w:pPr>
+        <w:rPr>
+          <w:lang w:val="en-GB"/>
+        </w:rPr>
+      </w:pPr>
+    </w:p>
+    <w:p>
+      <w:pPr>
+        <w:rPr>
+          <w:b/>
+          <w:bCs/>
+          <w:lang w:val="en-GB"/>
+        </w:rPr>
+      </w:pPr>
+      <w:r>
+        <w:rPr>
+          <w:b/>
+          <w:bCs/>
+          <w:lang w:val="en-GB"/>
+        </w:rPr>
+        <w:t>Save/Load</w:t>
+      </w:r>
+    </w:p>
+    <w:p>
+      <w:pPr>
+        <w:rPr>
+          <w:lang w:val="en-GB"/>
+        </w:rPr>
+      </w:pPr>
+      <w:r>
+        <w:rPr>
+          <w:lang w:val="en-GB"/>
+        </w:rPr>
+        <w:t>Reads/writes persistent components</w:t>
+      </w:r>
+      <w:r>
+        <w:rPr>
+          <w:lang w:val="en-GB"/>
+        </w:rPr>
+        <w:t>.</w:t>
+      </w:r>
+    </w:p>
+    <w:p>
+      <w:pPr>
+        <w:rPr>
+          <w:lang w:val="en-GB"/>
+        </w:rPr>
+      </w:pPr>
     </w:p>
     <w:p>
       <w:pPr>
@@ -919,14 +1784,749 @@
           <w:lang w:val="en-GB"/>
         </w:rPr>
       </w:pPr>
-      <w:bookmarkStart w:id="2" w:name="_Toc214262481"/>
-      <w:r>
-        <w:rPr>
-          <w:lang w:val="en-GB"/>
-        </w:rPr>
-        <w:t>System Diagrams</w:t>
-      </w:r>
-      <w:bookmarkEnd w:id="2"/>
+      <w:r>
+        <w:rPr>
+          <w:lang w:val="en-GB"/>
+        </w:rPr>
+        <w:t>Player system</w:t>
+      </w:r>
+    </w:p>
+    <w:p>
+      <w:pPr>
+        <w:rPr>
+          <w:lang w:val="en-GB"/>
+        </w:rPr>
+      </w:pPr>
+      <w:r>
+        <w:rPr>
+          <w:lang w:val="en-GB"/>
+        </w:rPr>
+        <w:t>Handles input, movement, camera control, player stats (health, hunger, thirst, stamina), interactions (pickup, use, attack)</w:t>
+      </w:r>
+      <w:r>
+        <w:rPr>
+          <w:lang w:val="en-GB"/>
+        </w:rPr>
+        <w:t>.</w:t>
+      </w:r>
+    </w:p>
+    <w:p>
+      <w:pPr>
+        <w:rPr>
+          <w:lang w:val="en-GB"/>
+        </w:rPr>
+      </w:pPr>
+    </w:p>
+    <w:p>
+      <w:pPr>
+        <w:rPr>
+          <w:b/>
+          <w:bCs/>
+          <w:lang w:val="en-GB"/>
+        </w:rPr>
+      </w:pPr>
+      <w:r>
+        <w:rPr>
+          <w:b/>
+          <w:bCs/>
+          <w:lang w:val="en-GB"/>
+        </w:rPr>
+        <w:t>Key systems</w:t>
+      </w:r>
+    </w:p>
+    <w:p>
+      <w:pPr>
+        <w:rPr>
+          <w:lang w:val="en-GB"/>
+        </w:rPr>
+      </w:pPr>
+      <w:proofErr w:type="spellStart"/>
+      <w:r>
+        <w:rPr>
+          <w:lang w:val="en-GB"/>
+        </w:rPr>
+        <w:t>PlayerControllerSystem</w:t>
+      </w:r>
+      <w:proofErr w:type="spellEnd"/>
+      <w:r>
+        <w:rPr>
+          <w:lang w:val="en-GB"/>
+        </w:rPr>
+        <w:t xml:space="preserve"> (read input -&gt; sets movement/commands)</w:t>
+      </w:r>
+    </w:p>
+    <w:p>
+      <w:pPr>
+        <w:rPr>
+          <w:lang w:val="en-GB"/>
+        </w:rPr>
+      </w:pPr>
+      <w:proofErr w:type="spellStart"/>
+      <w:r>
+        <w:rPr>
+          <w:lang w:val="en-GB"/>
+        </w:rPr>
+        <w:t>PlayerStatsSystem</w:t>
+      </w:r>
+      <w:proofErr w:type="spellEnd"/>
+      <w:r>
+        <w:rPr>
+          <w:lang w:val="en-GB"/>
+        </w:rPr>
+        <w:t xml:space="preserve"> (track hunger, thirst, health and applies passive decay)</w:t>
+      </w:r>
+    </w:p>
+    <w:p>
+      <w:pPr>
+        <w:rPr>
+          <w:lang w:val="en-GB"/>
+        </w:rPr>
+      </w:pPr>
+      <w:proofErr w:type="spellStart"/>
+      <w:r>
+        <w:rPr>
+          <w:lang w:val="en-GB"/>
+        </w:rPr>
+        <w:t>InteractionSystem</w:t>
+      </w:r>
+      <w:proofErr w:type="spellEnd"/>
+      <w:r>
+        <w:rPr>
+          <w:lang w:val="en-GB"/>
+        </w:rPr>
+        <w:t xml:space="preserve"> (</w:t>
+      </w:r>
+      <w:proofErr w:type="spellStart"/>
+      <w:r>
+        <w:rPr>
+          <w:lang w:val="en-GB"/>
+        </w:rPr>
+        <w:t>raycast</w:t>
+      </w:r>
+      <w:proofErr w:type="spellEnd"/>
+      <w:r>
+        <w:rPr>
+          <w:lang w:val="en-GB"/>
+        </w:rPr>
+        <w:t>, proximity checks and pickup, open, examine)</w:t>
+      </w:r>
+    </w:p>
+    <w:p>
+      <w:pPr>
+        <w:rPr>
+          <w:lang w:val="en-GB"/>
+        </w:rPr>
+      </w:pPr>
+    </w:p>
+    <w:p>
+      <w:pPr>
+        <w:pStyle w:val="Heading2"/>
+        <w:rPr>
+          <w:lang w:val="en-GB"/>
+        </w:rPr>
+      </w:pPr>
+      <w:r>
+        <w:rPr>
+          <w:lang w:val="en-GB"/>
+        </w:rPr>
+        <w:t>Ai system</w:t>
+      </w:r>
+    </w:p>
+    <w:p>
+      <w:pPr>
+        <w:rPr>
+          <w:lang w:val="en-GB"/>
+        </w:rPr>
+      </w:pPr>
+      <w:r>
+        <w:rPr>
+          <w:lang w:val="en-GB"/>
+        </w:rPr>
+        <w:t xml:space="preserve">Handles </w:t>
+      </w:r>
+      <w:proofErr w:type="spellStart"/>
+      <w:r>
+        <w:rPr>
+          <w:lang w:val="en-GB"/>
+        </w:rPr>
+        <w:t>npc</w:t>
+      </w:r>
+      <w:proofErr w:type="spellEnd"/>
+      <w:r>
+        <w:rPr>
+          <w:lang w:val="en-GB"/>
+        </w:rPr>
+        <w:t xml:space="preserve"> </w:t>
+      </w:r>
+      <w:proofErr w:type="spellStart"/>
+      <w:r>
+        <w:rPr>
+          <w:lang w:val="en-GB"/>
+        </w:rPr>
+        <w:t>behavior</w:t>
+      </w:r>
+      <w:proofErr w:type="spellEnd"/>
+      <w:r>
+        <w:rPr>
+          <w:lang w:val="en-GB"/>
+        </w:rPr>
+        <w:t xml:space="preserve">, wildlife, hostile mobs, path finding or </w:t>
+      </w:r>
+      <w:proofErr w:type="spellStart"/>
+      <w:r>
+        <w:rPr>
+          <w:lang w:val="en-GB"/>
+        </w:rPr>
+        <w:t>behavior</w:t>
+      </w:r>
+      <w:proofErr w:type="spellEnd"/>
+      <w:r>
+        <w:rPr>
+          <w:lang w:val="en-GB"/>
+        </w:rPr>
+        <w:t xml:space="preserve"> trees</w:t>
+      </w:r>
+      <w:r>
+        <w:rPr>
+          <w:lang w:val="en-GB"/>
+        </w:rPr>
+        <w:t>.</w:t>
+      </w:r>
+    </w:p>
+    <w:p>
+      <w:pPr>
+        <w:rPr>
+          <w:lang w:val="en-GB"/>
+        </w:rPr>
+      </w:pPr>
+    </w:p>
+    <w:p>
+      <w:pPr>
+        <w:rPr>
+          <w:b/>
+          <w:bCs/>
+          <w:lang w:val="en-GB"/>
+        </w:rPr>
+      </w:pPr>
+      <w:r>
+        <w:rPr>
+          <w:b/>
+          <w:bCs/>
+          <w:lang w:val="en-GB"/>
+        </w:rPr>
+        <w:t>Key systems</w:t>
+      </w:r>
+    </w:p>
+    <w:p>
+      <w:pPr>
+        <w:rPr>
+          <w:lang w:val="en-GB"/>
+        </w:rPr>
+      </w:pPr>
+      <w:proofErr w:type="spellStart"/>
+      <w:r>
+        <w:rPr>
+          <w:lang w:val="en-GB"/>
+        </w:rPr>
+        <w:lastRenderedPageBreak/>
+        <w:t>PerceptionSystem</w:t>
+      </w:r>
+      <w:proofErr w:type="spellEnd"/>
+      <w:r>
+        <w:rPr>
+          <w:lang w:val="en-GB"/>
+        </w:rPr>
+        <w:t xml:space="preserve"> (senses environment: sight radius, hearing events)</w:t>
+      </w:r>
+    </w:p>
+    <w:p>
+      <w:pPr>
+        <w:rPr>
+          <w:lang w:val="en-GB"/>
+        </w:rPr>
+      </w:pPr>
+      <w:proofErr w:type="spellStart"/>
+      <w:r>
+        <w:rPr>
+          <w:lang w:val="en-GB"/>
+        </w:rPr>
+        <w:t>DecisionSystem</w:t>
+      </w:r>
+      <w:proofErr w:type="spellEnd"/>
+      <w:r>
+        <w:rPr>
+          <w:lang w:val="en-GB"/>
+        </w:rPr>
+        <w:t xml:space="preserve"> (</w:t>
+      </w:r>
+      <w:proofErr w:type="spellStart"/>
+      <w:r>
+        <w:rPr>
+          <w:lang w:val="en-GB"/>
+        </w:rPr>
+        <w:t>behavior</w:t>
+      </w:r>
+      <w:proofErr w:type="spellEnd"/>
+      <w:r>
+        <w:rPr>
+          <w:lang w:val="en-GB"/>
+        </w:rPr>
+        <w:t xml:space="preserve"> tree or state machine per entity)</w:t>
+      </w:r>
+    </w:p>
+    <w:p>
+      <w:pPr>
+        <w:rPr>
+          <w:lang w:val="en-GB"/>
+        </w:rPr>
+      </w:pPr>
+      <w:proofErr w:type="spellStart"/>
+      <w:r>
+        <w:rPr>
+          <w:lang w:val="en-GB"/>
+        </w:rPr>
+        <w:t>PathfindingSystem</w:t>
+      </w:r>
+      <w:proofErr w:type="spellEnd"/>
+      <w:r>
+        <w:rPr>
+          <w:lang w:val="en-GB"/>
+        </w:rPr>
+        <w:t xml:space="preserve"> (movement tasks)</w:t>
+      </w:r>
+    </w:p>
+    <w:p>
+      <w:pPr>
+        <w:rPr>
+          <w:lang w:val="en-GB"/>
+        </w:rPr>
+      </w:pPr>
+    </w:p>
+    <w:p>
+      <w:pPr>
+        <w:pStyle w:val="Heading2"/>
+        <w:rPr>
+          <w:lang w:val="en-GB"/>
+        </w:rPr>
+      </w:pPr>
+      <w:r>
+        <w:rPr>
+          <w:lang w:val="en-GB"/>
+        </w:rPr>
+        <w:t>Inventory System</w:t>
+      </w:r>
+    </w:p>
+    <w:p>
+      <w:pPr>
+        <w:rPr>
+          <w:lang w:val="en-GB"/>
+        </w:rPr>
+      </w:pPr>
+      <w:r>
+        <w:rPr>
+          <w:lang w:val="en-GB"/>
+        </w:rPr>
+        <w:t>Handles Item storage, stacking rules, equipment and crafting input</w:t>
+      </w:r>
+      <w:r>
+        <w:rPr>
+          <w:lang w:val="en-GB"/>
+        </w:rPr>
+        <w:t>.</w:t>
+      </w:r>
+    </w:p>
+    <w:p>
+      <w:pPr>
+        <w:rPr>
+          <w:lang w:val="en-GB"/>
+        </w:rPr>
+      </w:pPr>
+    </w:p>
+    <w:p>
+      <w:pPr>
+        <w:rPr>
+          <w:b/>
+          <w:bCs/>
+          <w:lang w:val="en-GB"/>
+        </w:rPr>
+      </w:pPr>
+      <w:r>
+        <w:rPr>
+          <w:b/>
+          <w:bCs/>
+          <w:lang w:val="en-GB"/>
+        </w:rPr>
+        <w:t>Key Systems</w:t>
+      </w:r>
+    </w:p>
+    <w:p>
+      <w:pPr>
+        <w:rPr>
+          <w:lang w:val="en-GB"/>
+        </w:rPr>
+      </w:pPr>
+      <w:proofErr w:type="spellStart"/>
+      <w:r>
+        <w:rPr>
+          <w:lang w:val="en-GB"/>
+        </w:rPr>
+        <w:t>InventoryComponent</w:t>
+      </w:r>
+      <w:proofErr w:type="spellEnd"/>
+      <w:r>
+        <w:rPr>
+          <w:lang w:val="en-GB"/>
+        </w:rPr>
+        <w:t xml:space="preserve"> (per entity, list of </w:t>
+      </w:r>
+      <w:proofErr w:type="spellStart"/>
+      <w:r>
+        <w:rPr>
+          <w:lang w:val="en-GB"/>
+        </w:rPr>
+        <w:t>itemstack</w:t>
+      </w:r>
+      <w:proofErr w:type="spellEnd"/>
+      <w:r>
+        <w:rPr>
+          <w:lang w:val="en-GB"/>
+        </w:rPr>
+        <w:t>)</w:t>
+      </w:r>
+    </w:p>
+    <w:p>
+      <w:pPr>
+        <w:rPr>
+          <w:lang w:val="en-GB"/>
+        </w:rPr>
+      </w:pPr>
+      <w:r>
+        <w:rPr>
+          <w:lang w:val="en-GB"/>
+        </w:rPr>
+        <w:t>Inventory System (UI and logic for move, split, merge)</w:t>
+      </w:r>
+    </w:p>
+    <w:p>
+      <w:pPr>
+        <w:rPr>
+          <w:lang w:val="en-GB"/>
+        </w:rPr>
+      </w:pPr>
+      <w:proofErr w:type="spellStart"/>
+      <w:r>
+        <w:rPr>
+          <w:lang w:val="en-GB"/>
+        </w:rPr>
+        <w:t>CraftingSystem</w:t>
+      </w:r>
+      <w:proofErr w:type="spellEnd"/>
+      <w:r>
+        <w:rPr>
+          <w:lang w:val="en-GB"/>
+        </w:rPr>
+        <w:t xml:space="preserve"> (matches recipes against ingredients)</w:t>
+      </w:r>
+    </w:p>
+    <w:p>
+      <w:pPr>
+        <w:rPr>
+          <w:lang w:val="en-GB"/>
+        </w:rPr>
+      </w:pPr>
+    </w:p>
+    <w:p>
+      <w:pPr>
+        <w:pStyle w:val="Heading1"/>
+        <w:rPr>
+          <w:lang w:val="en-GB"/>
+        </w:rPr>
+      </w:pPr>
+      <w:r>
+        <w:rPr>
+          <w:lang w:val="en-GB"/>
+        </w:rPr>
+        <w:t>Class and object description</w:t>
+      </w:r>
+    </w:p>
+    <w:p>
+      <w:pPr>
+        <w:rPr>
+          <w:b/>
+          <w:bCs/>
+          <w:lang w:val="en-GB"/>
+        </w:rPr>
+      </w:pPr>
+      <w:r>
+        <w:rPr>
+          <w:b/>
+          <w:bCs/>
+          <w:lang w:val="en-GB"/>
+        </w:rPr>
+        <w:t>Core classes</w:t>
+      </w:r>
+    </w:p>
+    <w:p>
+      <w:pPr>
+        <w:rPr>
+          <w:lang w:val="en-GB"/>
+        </w:rPr>
+      </w:pPr>
+      <w:r>
+        <w:rPr>
+          <w:lang w:val="en-GB"/>
+        </w:rPr>
+        <w:drawing>
+          <wp:inline distT="0" distB="0" distL="0" distR="0" wp14:anchorId="213BF4F5" wp14:editId="6072FCA3">
+            <wp:extent cx="5731510" cy="833120"/>
+            <wp:effectExtent l="0" t="0" r="2540" b="5080"/>
+            <wp:docPr id="19688614" name="Picture 1" descr="A screen shot of a computer code&#10;&#10;AI-generated content may be incorrect."/>
+            <wp:cNvGraphicFramePr>
+              <a:graphicFrameLocks xmlns:a="http://schemas.openxmlformats.org/drawingml/2006/main" noChangeAspect="1"/>
+            </wp:cNvGraphicFramePr>
+            <a:graphic xmlns:a="http://schemas.openxmlformats.org/drawingml/2006/main">
+              <a:graphicData uri="http://schemas.openxmlformats.org/drawingml/2006/picture">
+                <pic:pic xmlns:pic="http://schemas.openxmlformats.org/drawingml/2006/picture">
+                  <pic:nvPicPr>
+                    <pic:cNvPr id="19688614" name="Picture 1" descr="A screen shot of a computer code&#10;&#10;AI-generated content may be incorrect."/>
+                    <pic:cNvPicPr/>
+                  </pic:nvPicPr>
+                  <pic:blipFill>
+                    <a:blip r:embed="rId7"/>
+                    <a:stretch>
+                      <a:fillRect/>
+                    </a:stretch>
+                  </pic:blipFill>
+                  <pic:spPr>
+                    <a:xfrm>
+                      <a:off x="0" y="0"/>
+                      <a:ext cx="5731510" cy="833120"/>
+                    </a:xfrm>
+                    <a:prstGeom prst="rect">
+                      <a:avLst/>
+                    </a:prstGeom>
+                  </pic:spPr>
+                </pic:pic>
+              </a:graphicData>
+            </a:graphic>
+          </wp:inline>
+        </w:drawing>
+      </w:r>
+    </w:p>
+    <w:p>
+      <w:pPr>
+        <w:rPr>
+          <w:b/>
+          <w:bCs/>
+          <w:lang w:val="en-GB"/>
+        </w:rPr>
+      </w:pPr>
+      <w:r>
+        <w:rPr>
+          <w:b/>
+          <w:bCs/>
+          <w:lang w:val="en-GB"/>
+        </w:rPr>
+        <w:t>ECS/Component classes</w:t>
+      </w:r>
+    </w:p>
+    <w:p>
+      <w:pPr>
+        <w:rPr>
+          <w:lang w:val="en-GB"/>
+        </w:rPr>
+      </w:pPr>
+      <w:r>
+        <w:rPr>
+          <w:lang w:val="en-GB"/>
+        </w:rPr>
+        <w:drawing>
+          <wp:inline distT="0" distB="0" distL="0" distR="0" wp14:anchorId="686CD9EB" wp14:editId="7512E467">
+            <wp:extent cx="5731510" cy="1379855"/>
+            <wp:effectExtent l="0" t="0" r="2540" b="0"/>
+            <wp:docPr id="655249085" name="Picture 1" descr="A screen shot of a computer code&#10;&#10;AI-generated content may be incorrect."/>
+            <wp:cNvGraphicFramePr>
+              <a:graphicFrameLocks xmlns:a="http://schemas.openxmlformats.org/drawingml/2006/main" noChangeAspect="1"/>
+            </wp:cNvGraphicFramePr>
+            <a:graphic xmlns:a="http://schemas.openxmlformats.org/drawingml/2006/main">
+              <a:graphicData uri="http://schemas.openxmlformats.org/drawingml/2006/picture">
+                <pic:pic xmlns:pic="http://schemas.openxmlformats.org/drawingml/2006/picture">
+                  <pic:nvPicPr>
+                    <pic:cNvPr id="655249085" name="Picture 1" descr="A screen shot of a computer code&#10;&#10;AI-generated content may be incorrect."/>
+                    <pic:cNvPicPr/>
+                  </pic:nvPicPr>
+                  <pic:blipFill>
+                    <a:blip r:embed="rId8"/>
+                    <a:stretch>
+                      <a:fillRect/>
+                    </a:stretch>
+                  </pic:blipFill>
+                  <pic:spPr>
+                    <a:xfrm>
+                      <a:off x="0" y="0"/>
+                      <a:ext cx="5731510" cy="1379855"/>
+                    </a:xfrm>
+                    <a:prstGeom prst="rect">
+                      <a:avLst/>
+                    </a:prstGeom>
+                  </pic:spPr>
+                </pic:pic>
+              </a:graphicData>
+            </a:graphic>
+          </wp:inline>
+        </w:drawing>
+      </w:r>
+    </w:p>
+    <w:p>
+      <w:pPr>
+        <w:rPr>
+          <w:b/>
+          <w:bCs/>
+          <w:lang w:val="en-GB"/>
+        </w:rPr>
+      </w:pPr>
+      <w:r>
+        <w:rPr>
+          <w:b/>
+          <w:bCs/>
+          <w:lang w:val="en-GB"/>
+        </w:rPr>
+        <w:t>System</w:t>
+      </w:r>
+      <w:r>
+        <w:rPr>
+          <w:b/>
+          <w:bCs/>
+          <w:lang w:val="en-GB"/>
+        </w:rPr>
+        <w:t>s</w:t>
+      </w:r>
+    </w:p>
+    <w:p>
+      <w:pPr>
+        <w:rPr>
+          <w:lang w:val="en-GB"/>
+        </w:rPr>
+      </w:pPr>
+      <w:r>
+        <w:rPr>
+          <w:lang w:val="en-GB"/>
+        </w:rPr>
+        <w:drawing>
+          <wp:inline distT="0" distB="0" distL="0" distR="0" wp14:anchorId="7808AC3A" wp14:editId="7308D2AC">
+            <wp:extent cx="5731510" cy="975995"/>
+            <wp:effectExtent l="0" t="0" r="2540" b="0"/>
+            <wp:docPr id="642439437" name="Picture 1" descr="A screen shot of a computer code&#10;&#10;AI-generated content may be incorrect."/>
+            <wp:cNvGraphicFramePr>
+              <a:graphicFrameLocks xmlns:a="http://schemas.openxmlformats.org/drawingml/2006/main" noChangeAspect="1"/>
+            </wp:cNvGraphicFramePr>
+            <a:graphic xmlns:a="http://schemas.openxmlformats.org/drawingml/2006/main">
+              <a:graphicData uri="http://schemas.openxmlformats.org/drawingml/2006/picture">
+                <pic:pic xmlns:pic="http://schemas.openxmlformats.org/drawingml/2006/picture">
+                  <pic:nvPicPr>
+                    <pic:cNvPr id="642439437" name="Picture 1" descr="A screen shot of a computer code&#10;&#10;AI-generated content may be incorrect."/>
+                    <pic:cNvPicPr/>
+                  </pic:nvPicPr>
+                  <pic:blipFill>
+                    <a:blip r:embed="rId9"/>
+                    <a:stretch>
+                      <a:fillRect/>
+                    </a:stretch>
+                  </pic:blipFill>
+                  <pic:spPr>
+                    <a:xfrm>
+                      <a:off x="0" y="0"/>
+                      <a:ext cx="5731510" cy="975995"/>
+                    </a:xfrm>
+                    <a:prstGeom prst="rect">
+                      <a:avLst/>
+                    </a:prstGeom>
+                  </pic:spPr>
+                </pic:pic>
+              </a:graphicData>
+            </a:graphic>
+          </wp:inline>
+        </w:drawing>
+      </w:r>
+    </w:p>
+    <w:p>
+      <w:pPr>
+        <w:rPr>
+          <w:b/>
+          <w:bCs/>
+          <w:lang w:val="en-GB"/>
+        </w:rPr>
+      </w:pPr>
+      <w:r>
+        <w:rPr>
+          <w:b/>
+          <w:bCs/>
+          <w:lang w:val="en-GB"/>
+        </w:rPr>
+        <w:t>Gameplay objects</w:t>
+      </w:r>
+    </w:p>
+    <w:p>
+      <w:pPr>
+        <w:rPr>
+          <w:lang w:val="en-GB"/>
+        </w:rPr>
+      </w:pPr>
+      <w:r>
+        <w:rPr>
+          <w:lang w:val="en-GB"/>
+        </w:rPr>
+        <w:lastRenderedPageBreak/>
+        <w:drawing>
+          <wp:inline distT="0" distB="0" distL="0" distR="0" wp14:anchorId="585C8504" wp14:editId="7973A134">
+            <wp:extent cx="5731510" cy="496570"/>
+            <wp:effectExtent l="0" t="0" r="2540" b="0"/>
+            <wp:docPr id="1052424365" name="Picture 1"/>
+            <wp:cNvGraphicFramePr>
+              <a:graphicFrameLocks xmlns:a="http://schemas.openxmlformats.org/drawingml/2006/main" noChangeAspect="1"/>
+            </wp:cNvGraphicFramePr>
+            <a:graphic xmlns:a="http://schemas.openxmlformats.org/drawingml/2006/main">
+              <a:graphicData uri="http://schemas.openxmlformats.org/drawingml/2006/picture">
+                <pic:pic xmlns:pic="http://schemas.openxmlformats.org/drawingml/2006/picture">
+                  <pic:nvPicPr>
+                    <pic:cNvPr id="1052424365" name=""/>
+                    <pic:cNvPicPr/>
+                  </pic:nvPicPr>
+                  <pic:blipFill>
+                    <a:blip r:embed="rId10"/>
+                    <a:stretch>
+                      <a:fillRect/>
+                    </a:stretch>
+                  </pic:blipFill>
+                  <pic:spPr>
+                    <a:xfrm>
+                      <a:off x="0" y="0"/>
+                      <a:ext cx="5731510" cy="496570"/>
+                    </a:xfrm>
+                    <a:prstGeom prst="rect">
+                      <a:avLst/>
+                    </a:prstGeom>
+                  </pic:spPr>
+                </pic:pic>
+              </a:graphicData>
+            </a:graphic>
+          </wp:inline>
+        </w:drawing>
+      </w:r>
+    </w:p>
+    <w:p>
+      <w:pPr>
+        <w:rPr>
+          <w:lang w:val="en-GB"/>
+        </w:rPr>
+      </w:pPr>
+    </w:p>
+    <w:p>
+      <w:pPr>
+        <w:rPr>
+          <w:lang w:val="en-GB"/>
+        </w:rPr>
+      </w:pPr>
     </w:p>
     <w:p>
       <w:pPr>
@@ -948,70 +2548,342 @@
           <w:lang w:val="en-GB"/>
         </w:rPr>
       </w:pPr>
-      <w:bookmarkStart w:id="3" w:name="_Toc214262482"/>
       <w:r>
         <w:rPr>
           <w:lang w:val="en-GB"/>
         </w:rPr>
         <w:lastRenderedPageBreak/>
-        <w:t>System Diagrams</w:t>
-      </w:r>
-      <w:bookmarkEnd w:id="3"/>
-    </w:p>
-    <w:p>
-      <w:pPr>
-        <w:pStyle w:val="Heading2"/>
-        <w:rPr>
-          <w:lang w:val="en-GB"/>
-        </w:rPr>
-      </w:pPr>
-      <w:bookmarkStart w:id="4" w:name="_Toc214262483"/>
-      <w:r>
-        <w:rPr>
-          <w:lang w:val="en-GB"/>
-        </w:rPr>
-        <w:t>Player System</w:t>
-      </w:r>
-      <w:bookmarkEnd w:id="4"/>
-    </w:p>
-    <w:p>
-      <w:pPr>
-        <w:pStyle w:val="Heading2"/>
-        <w:rPr>
-          <w:lang w:val="en-GB"/>
-        </w:rPr>
-      </w:pPr>
-      <w:bookmarkStart w:id="5" w:name="_Toc214262484"/>
-      <w:r>
-        <w:rPr>
-          <w:lang w:val="en-GB"/>
-        </w:rPr>
-        <w:t>Ai System</w:t>
-      </w:r>
-      <w:bookmarkEnd w:id="5"/>
-    </w:p>
-    <w:p>
-      <w:pPr>
-        <w:pStyle w:val="Heading2"/>
-        <w:rPr>
-          <w:lang w:val="en-GB"/>
-        </w:rPr>
-      </w:pPr>
-      <w:bookmarkStart w:id="6" w:name="_Toc214262485"/>
-      <w:r>
-        <w:rPr>
-          <w:lang w:val="en-GB"/>
-        </w:rPr>
-        <w:t>Inventory System</w:t>
-      </w:r>
-      <w:bookmarkEnd w:id="6"/>
-    </w:p>
-    <w:p>
-      <w:pPr>
-        <w:rPr>
-          <w:lang w:val="en-GB"/>
-        </w:rPr>
-      </w:pPr>
+        <w:t>Data Structure</w:t>
+      </w:r>
+    </w:p>
+    <w:p>
+      <w:pPr>
+        <w:rPr>
+          <w:b/>
+          <w:bCs/>
+          <w:lang w:val="en-GB"/>
+        </w:rPr>
+      </w:pPr>
+      <w:r>
+        <w:rPr>
+          <w:b/>
+          <w:bCs/>
+          <w:lang w:val="en-GB"/>
+        </w:rPr>
+        <w:t>In memory structures</w:t>
+      </w:r>
+    </w:p>
+    <w:p>
+      <w:pPr>
+        <w:pStyle w:val="ListParagraph"/>
+        <w:numPr>
+          <w:ilvl w:val="0"/>
+          <w:numId w:val="3"/>
+        </w:numPr>
+        <w:rPr>
+          <w:lang w:val="en-GB"/>
+        </w:rPr>
+      </w:pPr>
+      <w:r>
+        <w:rPr>
+          <w:lang w:val="en-GB"/>
+        </w:rPr>
+        <w:t>Map&lt;Class&lt;? Extends Component&gt;, Component&gt; for quick component lookup</w:t>
+      </w:r>
+      <w:r>
+        <w:rPr>
+          <w:lang w:val="en-GB"/>
+        </w:rPr>
+        <w:t>.</w:t>
+      </w:r>
+    </w:p>
+    <w:p>
+      <w:pPr>
+        <w:pStyle w:val="ListParagraph"/>
+        <w:numPr>
+          <w:ilvl w:val="0"/>
+          <w:numId w:val="3"/>
+        </w:numPr>
+        <w:rPr>
+          <w:lang w:val="en-GB"/>
+        </w:rPr>
+      </w:pPr>
+      <w:r>
+        <w:rPr>
+          <w:lang w:val="en-GB"/>
+        </w:rPr>
+        <w:t xml:space="preserve">Mapping </w:t>
+      </w:r>
+      <w:proofErr w:type="spellStart"/>
+      <w:r>
+        <w:rPr>
+          <w:lang w:val="en-GB"/>
+        </w:rPr>
+        <w:t>clls</w:t>
+      </w:r>
+      <w:proofErr w:type="spellEnd"/>
+      <w:r>
+        <w:rPr>
+          <w:lang w:val="en-GB"/>
+        </w:rPr>
+        <w:t xml:space="preserve"> for collision and visibility queries.</w:t>
+      </w:r>
+    </w:p>
+    <w:p>
+      <w:pPr>
+        <w:pStyle w:val="ListParagraph"/>
+        <w:numPr>
+          <w:ilvl w:val="0"/>
+          <w:numId w:val="3"/>
+        </w:numPr>
+        <w:rPr>
+          <w:lang w:val="en-GB"/>
+        </w:rPr>
+      </w:pPr>
+      <w:proofErr w:type="spellStart"/>
+      <w:r>
+        <w:rPr>
+          <w:lang w:val="en-GB"/>
+        </w:rPr>
+        <w:t>ResourceManager</w:t>
+      </w:r>
+      <w:proofErr w:type="spellEnd"/>
+      <w:r>
+        <w:rPr>
+          <w:lang w:val="en-GB"/>
+        </w:rPr>
+        <w:t xml:space="preserve"> caches: Map&lt;String, Texture&gt;, Map&lt;String, Mesh&gt;.</w:t>
+      </w:r>
+    </w:p>
+    <w:p>
+      <w:pPr>
+        <w:pStyle w:val="ListParagraph"/>
+        <w:numPr>
+          <w:ilvl w:val="0"/>
+          <w:numId w:val="3"/>
+        </w:numPr>
+        <w:rPr>
+          <w:lang w:val="en-GB"/>
+        </w:rPr>
+      </w:pPr>
+      <w:r>
+        <w:rPr>
+          <w:lang w:val="en-GB"/>
+        </w:rPr>
+        <w:t xml:space="preserve">Item database: Map&lt;String, </w:t>
+      </w:r>
+      <w:proofErr w:type="spellStart"/>
+      <w:r>
+        <w:rPr>
+          <w:lang w:val="en-GB"/>
+        </w:rPr>
+        <w:t>ItemDefinition</w:t>
+      </w:r>
+      <w:proofErr w:type="spellEnd"/>
+      <w:r>
+        <w:rPr>
+          <w:lang w:val="en-GB"/>
+        </w:rPr>
+        <w:t>&gt; loaded from JSON.</w:t>
+      </w:r>
+    </w:p>
+    <w:p>
+      <w:pPr>
+        <w:rPr>
+          <w:lang w:val="en-GB"/>
+        </w:rPr>
+      </w:pPr>
+    </w:p>
+    <w:p>
+      <w:pPr>
+        <w:rPr>
+          <w:b/>
+          <w:bCs/>
+          <w:lang w:val="en-GB"/>
+        </w:rPr>
+      </w:pPr>
+      <w:r>
+        <w:rPr>
+          <w:b/>
+          <w:bCs/>
+          <w:lang w:val="en-GB"/>
+        </w:rPr>
+        <w:t>On disk formats</w:t>
+      </w:r>
+    </w:p>
+    <w:p>
+      <w:pPr>
+        <w:pStyle w:val="ListParagraph"/>
+        <w:numPr>
+          <w:ilvl w:val="0"/>
+          <w:numId w:val="4"/>
+        </w:numPr>
+        <w:rPr>
+          <w:b/>
+          <w:bCs/>
+          <w:lang w:val="en-GB"/>
+        </w:rPr>
+      </w:pPr>
+      <w:r>
+        <w:rPr>
+          <w:lang w:val="en-GB"/>
+        </w:rPr>
+        <w:t xml:space="preserve">Configs and Definitions in </w:t>
+      </w:r>
+      <w:proofErr w:type="spellStart"/>
+      <w:r>
+        <w:rPr>
+          <w:lang w:val="en-GB"/>
+        </w:rPr>
+        <w:t>json</w:t>
+      </w:r>
+      <w:proofErr w:type="spellEnd"/>
+      <w:r>
+        <w:rPr>
+          <w:lang w:val="en-GB"/>
+        </w:rPr>
+        <w:t xml:space="preserve"> (items, recipes, spawns)</w:t>
+      </w:r>
+    </w:p>
+    <w:p>
+      <w:pPr>
+        <w:pStyle w:val="ListParagraph"/>
+        <w:numPr>
+          <w:ilvl w:val="0"/>
+          <w:numId w:val="4"/>
+        </w:numPr>
+        <w:rPr>
+          <w:b/>
+          <w:bCs/>
+          <w:lang w:val="en-GB"/>
+        </w:rPr>
+      </w:pPr>
+      <w:r>
+        <w:rPr>
+          <w:lang w:val="en-GB"/>
+        </w:rPr>
+        <w:t>Save format Json (save contains player state, persistent world entity states, world time)</w:t>
+      </w:r>
+    </w:p>
+    <w:p>
+      <w:pPr>
+        <w:rPr>
+          <w:b/>
+          <w:bCs/>
+          <w:lang w:val="en-GB"/>
+        </w:rPr>
+      </w:pPr>
+    </w:p>
+    <w:p>
+      <w:pPr>
+        <w:rPr>
+          <w:b/>
+          <w:bCs/>
+          <w:lang w:val="en-GB"/>
+        </w:rPr>
+      </w:pPr>
+      <w:r>
+        <w:rPr>
+          <w:b/>
+          <w:bCs/>
+          <w:lang w:val="en-GB"/>
+        </w:rPr>
+        <w:t xml:space="preserve">Example </w:t>
+      </w:r>
+      <w:proofErr w:type="spellStart"/>
+      <w:r>
+        <w:rPr>
+          <w:b/>
+          <w:bCs/>
+          <w:lang w:val="en-GB"/>
+        </w:rPr>
+        <w:t>json</w:t>
+      </w:r>
+      <w:proofErr w:type="spellEnd"/>
+      <w:r>
+        <w:rPr>
+          <w:b/>
+          <w:bCs/>
+          <w:lang w:val="en-GB"/>
+        </w:rPr>
+        <w:t xml:space="preserve"> for item</w:t>
+      </w:r>
+    </w:p>
+    <w:p>
+      <w:pPr>
+        <w:rPr>
+          <w:lang w:val="en-GB"/>
+        </w:rPr>
+      </w:pPr>
+      <w:r>
+        <w:rPr>
+          <w:lang w:val="en-GB"/>
+        </w:rPr>
+        <w:drawing>
+          <wp:inline distT="0" distB="0" distL="0" distR="0" wp14:anchorId="5405E5FA" wp14:editId="25129EA2">
+            <wp:extent cx="2753109" cy="1219370"/>
+            <wp:effectExtent l="0" t="0" r="9525" b="0"/>
+            <wp:docPr id="1385246803" name="Picture 1" descr="A computer screen shot of text&#10;&#10;AI-generated content may be incorrect."/>
+            <wp:cNvGraphicFramePr>
+              <a:graphicFrameLocks xmlns:a="http://schemas.openxmlformats.org/drawingml/2006/main" noChangeAspect="1"/>
+            </wp:cNvGraphicFramePr>
+            <a:graphic xmlns:a="http://schemas.openxmlformats.org/drawingml/2006/main">
+              <a:graphicData uri="http://schemas.openxmlformats.org/drawingml/2006/picture">
+                <pic:pic xmlns:pic="http://schemas.openxmlformats.org/drawingml/2006/picture">
+                  <pic:nvPicPr>
+                    <pic:cNvPr id="1385246803" name="Picture 1" descr="A computer screen shot of text&#10;&#10;AI-generated content may be incorrect."/>
+                    <pic:cNvPicPr/>
+                  </pic:nvPicPr>
+                  <pic:blipFill>
+                    <a:blip r:embed="rId11"/>
+                    <a:stretch>
+                      <a:fillRect/>
+                    </a:stretch>
+                  </pic:blipFill>
+                  <pic:spPr>
+                    <a:xfrm>
+                      <a:off x="0" y="0"/>
+                      <a:ext cx="2753109" cy="1219370"/>
+                    </a:xfrm>
+                    <a:prstGeom prst="rect">
+                      <a:avLst/>
+                    </a:prstGeom>
+                  </pic:spPr>
+                </pic:pic>
+              </a:graphicData>
+            </a:graphic>
+          </wp:inline>
+        </w:drawing>
+      </w:r>
+    </w:p>
+    <w:p>
+      <w:pPr>
+        <w:rPr>
+          <w:lang w:val="en-GB"/>
+        </w:rPr>
+      </w:pPr>
+    </w:p>
+    <w:p>
+      <w:pPr>
+        <w:rPr>
+          <w:b/>
+          <w:bCs/>
+          <w:lang w:val="en-GB"/>
+        </w:rPr>
+      </w:pPr>
+    </w:p>
+    <w:p>
+      <w:pPr>
+        <w:rPr>
+          <w:rFonts w:asciiTheme="majorHAnsi" w:eastAsiaTheme="majorEastAsia" w:hAnsiTheme="majorHAnsi" w:cstheme="majorBidi"/>
+          <w:color w:val="0F4761" w:themeColor="accent1" w:themeShade="BF"/>
+          <w:sz w:val="40"/>
+          <w:szCs w:val="40"/>
+          <w:lang w:val="en-GB"/>
+        </w:rPr>
+      </w:pPr>
+      <w:bookmarkStart w:id="6" w:name="_Toc214262489"/>
+      <w:bookmarkStart w:id="7" w:name="_Toc214262654"/>
       <w:r>
         <w:rPr>
           <w:lang w:val="en-GB"/>
@@ -1026,103 +2898,473 @@
           <w:lang w:val="en-GB"/>
         </w:rPr>
       </w:pPr>
-      <w:bookmarkStart w:id="7" w:name="_Toc214262486"/>
-      <w:r>
-        <w:rPr>
-          <w:lang w:val="en-GB"/>
-        </w:rPr>
-        <w:lastRenderedPageBreak/>
-        <w:t>Class and object description</w:t>
-      </w:r>
-      <w:bookmarkEnd w:id="7"/>
-    </w:p>
-    <w:p>
-      <w:pPr>
-        <w:rPr>
-          <w:lang w:val="en-GB"/>
-        </w:rPr>
-      </w:pPr>
-      <w:r>
-        <w:rPr>
-          <w:lang w:val="en-GB"/>
-        </w:rPr>
-        <w:br w:type="page"/>
-      </w:r>
-    </w:p>
-    <w:p>
-      <w:pPr>
-        <w:pStyle w:val="Heading1"/>
-        <w:rPr>
-          <w:lang w:val="en-GB"/>
-        </w:rPr>
-      </w:pPr>
-      <w:bookmarkStart w:id="8" w:name="_Toc214262487"/>
-      <w:r>
-        <w:rPr>
-          <w:lang w:val="en-GB"/>
-        </w:rPr>
-        <w:lastRenderedPageBreak/>
-        <w:t>Network info</w:t>
-      </w:r>
-      <w:bookmarkEnd w:id="8"/>
-    </w:p>
-    <w:p>
-      <w:pPr>
-        <w:rPr>
-          <w:lang w:val="en-GB"/>
-        </w:rPr>
-      </w:pPr>
-      <w:r>
-        <w:rPr>
-          <w:lang w:val="en-GB"/>
-        </w:rPr>
-        <w:br w:type="page"/>
-      </w:r>
-    </w:p>
-    <w:p>
-      <w:pPr>
-        <w:pStyle w:val="Heading1"/>
-      </w:pPr>
-      <w:bookmarkStart w:id="9" w:name="_Toc214262488"/>
-      <w:r>
-        <w:lastRenderedPageBreak/>
-        <w:t>Data structure</w:t>
-      </w:r>
-      <w:bookmarkEnd w:id="9"/>
-    </w:p>
-    <w:p>
-      <w:r>
-        <w:br w:type="page"/>
-      </w:r>
-    </w:p>
-    <w:p>
-      <w:pPr>
-        <w:pStyle w:val="Heading1"/>
-      </w:pPr>
-      <w:bookmarkStart w:id="10" w:name="_Toc214262489"/>
-      <w:r>
+      <w:r>
+        <w:rPr>
+          <w:lang w:val="en-GB"/>
+        </w:rPr>
         <w:lastRenderedPageBreak/>
         <w:t>Performance</w:t>
       </w:r>
-      <w:bookmarkEnd w:id="10"/>
-    </w:p>
-    <w:p>
-      <w:r>
+      <w:bookmarkEnd w:id="6"/>
+      <w:bookmarkEnd w:id="7"/>
+    </w:p>
+    <w:p>
+      <w:pPr>
+        <w:rPr>
+          <w:lang w:val="en-GB"/>
+        </w:rPr>
+      </w:pPr>
+      <w:r>
+        <w:rPr>
+          <w:lang w:val="en-GB"/>
+        </w:rPr>
+        <w:t xml:space="preserve">Target fps: 60 on </w:t>
+      </w:r>
+      <w:proofErr w:type="spellStart"/>
+      <w:r>
+        <w:rPr>
+          <w:lang w:val="en-GB"/>
+        </w:rPr>
+        <w:t>mid range</w:t>
+      </w:r>
+      <w:proofErr w:type="spellEnd"/>
+      <w:r>
+        <w:rPr>
+          <w:lang w:val="en-GB"/>
+        </w:rPr>
+        <w:t xml:space="preserve"> hardware</w:t>
+      </w:r>
+    </w:p>
+    <w:p>
+      <w:pPr>
+        <w:rPr>
+          <w:lang w:val="en-GB"/>
+        </w:rPr>
+      </w:pPr>
+    </w:p>
+    <w:p>
+      <w:pPr>
+        <w:rPr>
+          <w:b/>
+          <w:bCs/>
+          <w:lang w:val="en-GB"/>
+        </w:rPr>
+      </w:pPr>
+      <w:r>
+        <w:rPr>
+          <w:b/>
+          <w:bCs/>
+          <w:lang w:val="en-GB"/>
+        </w:rPr>
+        <w:t>Rendering</w:t>
+      </w:r>
+    </w:p>
+    <w:p>
+      <w:pPr>
+        <w:pStyle w:val="ListParagraph"/>
+        <w:numPr>
+          <w:ilvl w:val="0"/>
+          <w:numId w:val="7"/>
+        </w:numPr>
+        <w:rPr>
+          <w:lang w:val="en-GB"/>
+        </w:rPr>
+      </w:pPr>
+      <w:r>
+        <w:rPr>
+          <w:lang w:val="en-GB"/>
+        </w:rPr>
+        <w:t xml:space="preserve">Batch draw </w:t>
+      </w:r>
+      <w:proofErr w:type="spellStart"/>
+      <w:r>
+        <w:rPr>
+          <w:lang w:val="en-GB"/>
+        </w:rPr>
+        <w:t>calss</w:t>
+      </w:r>
+      <w:proofErr w:type="spellEnd"/>
+      <w:r>
+        <w:rPr>
+          <w:lang w:val="en-GB"/>
+        </w:rPr>
+        <w:t xml:space="preserve"> where possible.</w:t>
+      </w:r>
+    </w:p>
+    <w:p>
+      <w:pPr>
+        <w:pStyle w:val="ListParagraph"/>
+        <w:numPr>
+          <w:ilvl w:val="0"/>
+          <w:numId w:val="7"/>
+        </w:numPr>
+        <w:rPr>
+          <w:lang w:val="en-GB"/>
+        </w:rPr>
+      </w:pPr>
+      <w:proofErr w:type="spellStart"/>
+      <w:r>
+        <w:rPr>
+          <w:lang w:val="en-GB"/>
+        </w:rPr>
+        <w:t>Minemize</w:t>
+      </w:r>
+      <w:proofErr w:type="spellEnd"/>
+      <w:r>
+        <w:rPr>
+          <w:lang w:val="en-GB"/>
+        </w:rPr>
+        <w:t xml:space="preserve"> state changes: group by shader/material.</w:t>
+      </w:r>
+    </w:p>
+    <w:p>
+      <w:pPr>
+        <w:rPr>
+          <w:lang w:val="en-GB"/>
+        </w:rPr>
+      </w:pPr>
+    </w:p>
+    <w:p>
+      <w:pPr>
+        <w:rPr>
+          <w:b/>
+          <w:bCs/>
+          <w:lang w:val="en-GB"/>
+        </w:rPr>
+      </w:pPr>
+      <w:r>
+        <w:rPr>
+          <w:b/>
+          <w:bCs/>
+          <w:lang w:val="en-GB"/>
+        </w:rPr>
+        <w:t>CPU</w:t>
+      </w:r>
+    </w:p>
+    <w:p>
+      <w:pPr>
+        <w:pStyle w:val="ListParagraph"/>
+        <w:numPr>
+          <w:ilvl w:val="0"/>
+          <w:numId w:val="9"/>
+        </w:numPr>
+        <w:rPr>
+          <w:lang w:val="en-GB"/>
+        </w:rPr>
+      </w:pPr>
+      <w:r>
+        <w:rPr>
+          <w:lang w:val="en-GB"/>
+        </w:rPr>
+        <w:t>Fixed timestep updates to ensure consistent physics and gameplay.</w:t>
+      </w:r>
+    </w:p>
+    <w:p>
+      <w:pPr>
+        <w:rPr>
+          <w:lang w:val="en-GB"/>
+        </w:rPr>
+      </w:pPr>
+    </w:p>
+    <w:p>
+      <w:pPr>
+        <w:rPr>
+          <w:b/>
+          <w:bCs/>
+          <w:lang w:val="en-GB"/>
+        </w:rPr>
+      </w:pPr>
+      <w:r>
+        <w:rPr>
+          <w:b/>
+          <w:bCs/>
+          <w:lang w:val="en-GB"/>
+        </w:rPr>
+        <w:t>Physics and collision</w:t>
+      </w:r>
+    </w:p>
+    <w:p>
+      <w:pPr>
+        <w:pStyle w:val="ListParagraph"/>
+        <w:numPr>
+          <w:ilvl w:val="0"/>
+          <w:numId w:val="9"/>
+        </w:numPr>
+        <w:rPr>
+          <w:lang w:val="en-GB"/>
+        </w:rPr>
+      </w:pPr>
+      <w:r>
+        <w:rPr>
+          <w:lang w:val="en-GB"/>
+        </w:rPr>
+        <w:t xml:space="preserve">Simplify collision shapes for </w:t>
+      </w:r>
+      <w:proofErr w:type="spellStart"/>
+      <w:r>
+        <w:rPr>
+          <w:lang w:val="en-GB"/>
+        </w:rPr>
+        <w:t>npcs</w:t>
+      </w:r>
+      <w:proofErr w:type="spellEnd"/>
+      <w:r>
+        <w:rPr>
+          <w:lang w:val="en-GB"/>
+        </w:rPr>
+        <w:t xml:space="preserve"> instead of mesh-mesh collisions.</w:t>
+      </w:r>
+    </w:p>
+    <w:p>
+      <w:pPr>
+        <w:rPr>
+          <w:lang w:val="en-GB"/>
+        </w:rPr>
+      </w:pPr>
+    </w:p>
+    <w:p>
+      <w:pPr>
+        <w:rPr>
+          <w:b/>
+          <w:bCs/>
+          <w:lang w:val="en-GB"/>
+        </w:rPr>
+      </w:pPr>
+      <w:r>
+        <w:rPr>
+          <w:b/>
+          <w:bCs/>
+          <w:lang w:val="en-GB"/>
+        </w:rPr>
+        <w:t>Memory</w:t>
+      </w:r>
+    </w:p>
+    <w:p>
+      <w:pPr>
+        <w:pStyle w:val="ListParagraph"/>
+        <w:numPr>
+          <w:ilvl w:val="0"/>
+          <w:numId w:val="9"/>
+        </w:numPr>
+        <w:rPr>
+          <w:lang w:val="en-GB"/>
+        </w:rPr>
+      </w:pPr>
+      <w:r>
+        <w:rPr>
+          <w:lang w:val="en-GB"/>
+        </w:rPr>
+        <w:t>Use primitive arrays wherever possible, avoids creating lots of boxed objects every frame.</w:t>
+      </w:r>
+    </w:p>
+    <w:p>
+      <w:pPr>
+        <w:rPr>
+          <w:lang w:val="en-GB"/>
+        </w:rPr>
+      </w:pPr>
+      <w:r>
+        <w:rPr>
+          <w:lang w:val="en-GB"/>
+        </w:rPr>
         <w:br w:type="page"/>
       </w:r>
     </w:p>
     <w:p>
       <w:pPr>
         <w:pStyle w:val="Heading1"/>
-      </w:pPr>
-      <w:bookmarkStart w:id="11" w:name="_Toc214262490"/>
-      <w:r>
+        <w:rPr>
+          <w:lang w:val="en-GB"/>
+        </w:rPr>
+      </w:pPr>
+      <w:bookmarkStart w:id="8" w:name="_Toc214262490"/>
+      <w:bookmarkStart w:id="9" w:name="_Toc214262655"/>
+      <w:r>
+        <w:rPr>
+          <w:lang w:val="en-GB"/>
+        </w:rPr>
         <w:lastRenderedPageBreak/>
         <w:t>Platform-specific requirements</w:t>
       </w:r>
-      <w:bookmarkEnd w:id="11"/>
-    </w:p>
-    <w:p/>
+      <w:bookmarkEnd w:id="8"/>
+      <w:bookmarkEnd w:id="9"/>
+    </w:p>
+    <w:p>
+      <w:pPr>
+        <w:rPr>
+          <w:lang w:val="en-GB"/>
+        </w:rPr>
+      </w:pPr>
+      <w:r>
+        <w:rPr>
+          <w:lang w:val="en-GB"/>
+        </w:rPr>
+        <w:t xml:space="preserve">Target platform is Desktop (windows, </w:t>
+      </w:r>
+      <w:proofErr w:type="spellStart"/>
+      <w:r>
+        <w:rPr>
+          <w:lang w:val="en-GB"/>
+        </w:rPr>
+        <w:t>macos</w:t>
+      </w:r>
+      <w:proofErr w:type="spellEnd"/>
+      <w:r>
+        <w:rPr>
+          <w:lang w:val="en-GB"/>
+        </w:rPr>
+        <w:t xml:space="preserve">, </w:t>
+      </w:r>
+      <w:proofErr w:type="spellStart"/>
+      <w:r>
+        <w:rPr>
+          <w:lang w:val="en-GB"/>
+        </w:rPr>
+        <w:t>linux</w:t>
+      </w:r>
+      <w:proofErr w:type="spellEnd"/>
+      <w:r>
+        <w:rPr>
+          <w:lang w:val="en-GB"/>
+        </w:rPr>
+        <w:t>)</w:t>
+      </w:r>
+      <w:r>
+        <w:rPr>
+          <w:lang w:val="en-GB"/>
+        </w:rPr>
+        <w:t>.</w:t>
+      </w:r>
+    </w:p>
+    <w:p>
+      <w:pPr>
+        <w:rPr>
+          <w:lang w:val="en-GB"/>
+        </w:rPr>
+      </w:pPr>
+    </w:p>
+    <w:p>
+      <w:pPr>
+        <w:rPr>
+          <w:b/>
+          <w:bCs/>
+          <w:lang w:val="en-GB"/>
+        </w:rPr>
+      </w:pPr>
+      <w:r>
+        <w:rPr>
+          <w:b/>
+          <w:bCs/>
+          <w:lang w:val="en-GB"/>
+        </w:rPr>
+        <w:t>LWJGL</w:t>
+      </w:r>
+    </w:p>
+    <w:p>
+      <w:pPr>
+        <w:pStyle w:val="ListParagraph"/>
+        <w:numPr>
+          <w:ilvl w:val="0"/>
+          <w:numId w:val="9"/>
+        </w:numPr>
+        <w:rPr>
+          <w:lang w:val="en-GB"/>
+        </w:rPr>
+      </w:pPr>
+      <w:r>
+        <w:rPr>
+          <w:lang w:val="en-GB"/>
+        </w:rPr>
+        <w:t>Ensure native libraries for each target.</w:t>
+      </w:r>
+    </w:p>
+    <w:p>
+      <w:pPr>
+        <w:rPr>
+          <w:lang w:val="en-GB"/>
+        </w:rPr>
+      </w:pPr>
+    </w:p>
+    <w:p>
+      <w:pPr>
+        <w:rPr>
+          <w:b/>
+          <w:bCs/>
+          <w:lang w:val="en-GB"/>
+        </w:rPr>
+      </w:pPr>
+      <w:r>
+        <w:rPr>
+          <w:b/>
+          <w:bCs/>
+          <w:lang w:val="en-GB"/>
+        </w:rPr>
+        <w:t xml:space="preserve">Input and </w:t>
+      </w:r>
+      <w:proofErr w:type="spellStart"/>
+      <w:r>
+        <w:rPr>
+          <w:b/>
+          <w:bCs/>
+          <w:lang w:val="en-GB"/>
+        </w:rPr>
+        <w:t>fullscreen</w:t>
+      </w:r>
+      <w:proofErr w:type="spellEnd"/>
+    </w:p>
+    <w:p>
+      <w:pPr>
+        <w:pStyle w:val="ListParagraph"/>
+        <w:numPr>
+          <w:ilvl w:val="0"/>
+          <w:numId w:val="9"/>
+        </w:numPr>
+        <w:rPr>
+          <w:lang w:val="en-GB"/>
+        </w:rPr>
+      </w:pPr>
+      <w:r>
+        <w:rPr>
+          <w:lang w:val="en-GB"/>
+        </w:rPr>
+        <w:t>Use GLFW via LWJGL for</w:t>
+      </w:r>
+      <w:r>
+        <w:rPr>
+          <w:lang w:val="en-GB"/>
+        </w:rPr>
+        <w:t xml:space="preserve"> consistent windowing and </w:t>
+      </w:r>
+      <w:proofErr w:type="spellStart"/>
+      <w:r>
+        <w:rPr>
+          <w:lang w:val="en-GB"/>
+        </w:rPr>
+        <w:t>fullscreen</w:t>
+      </w:r>
+      <w:proofErr w:type="spellEnd"/>
+      <w:r>
+        <w:rPr>
+          <w:lang w:val="en-GB"/>
+        </w:rPr>
+        <w:t xml:space="preserve"> modes.</w:t>
+      </w:r>
+    </w:p>
+    <w:p>
+      <w:pPr>
+        <w:ind w:left="360"/>
+        <w:rPr>
+          <w:lang w:val="en-GB"/>
+        </w:rPr>
+      </w:pPr>
+    </w:p>
+    <w:p>
+      <w:pPr>
+        <w:rPr>
+          <w:lang w:val="en-GB"/>
+        </w:rPr>
+      </w:pPr>
+    </w:p>
     <w:sectPr>
       <w:pgSz w:w="11906" w:h="16838"/>
       <w:pgMar w:top="1440" w:right="1440" w:bottom="1440" w:left="1440" w:header="708" w:footer="708" w:gutter="0"/>
@@ -1131,6 +3373,1028 @@
     </w:sectPr>
   </w:body>
 </w:document>
+</file>
+
+<file path=word/numbering.xml><?xml version="1.0" encoding="utf-8"?>
+<w:numbering xmlns:wpc="http://schemas.microsoft.com/office/word/2010/wordprocessingCanvas" xmlns:cx="http://schemas.microsoft.com/office/drawing/2014/chartex" xmlns:cx1="http://schemas.microsoft.com/office/drawing/2015/9/8/chartex" xmlns:cx2="http://schemas.microsoft.com/office/drawing/2015/10/21/chartex" xmlns:cx3="http://schemas.microsoft.com/office/drawing/2016/5/9/chartex" xmlns:cx4="http://schemas.microsoft.com/office/drawing/2016/5/10/chartex" xmlns:cx5="http://schemas.microsoft.com/office/drawing/2016/5/11/chartex" xmlns:cx6="http://schemas.microsoft.com/office/drawing/2016/5/12/chartex" xmlns:cx7="http://schemas.microsoft.com/office/drawing/2016/5/13/chartex" xmlns:cx8="http://schemas.microsoft.com/office/drawing/2016/5/14/chartex" xmlns:mc="http://schemas.openxmlformats.org/markup-compatibility/2006" xmlns:aink="http://schemas.microsoft.com/office/drawing/2016/ink" xmlns:am3d="http://schemas.microsoft.com/office/drawing/2017/model3d" xmlns:o="urn:schemas-microsoft-com:office:office" xmlns:oel="http://schemas.microsoft.com/office/2019/extlst" xmlns:r="http://schemas.openxmlformats.org/officeDocument/2006/relationships" xmlns:m="http://schemas.openxmlformats.org/officeDocument/2006/math" xmlns:v="urn:schemas-microsoft-com:vml" xmlns:wp14="http://schemas.microsoft.com/office/word/2010/wordprocessingDrawing" xmlns:wp="http://schemas.openxmlformats.org/drawingml/2006/wordprocessingDrawing" xmlns:w10="urn:schemas-microsoft-com:office:word" xmlns:w="http://schemas.openxmlformats.org/wordprocessingml/2006/main" xmlns:w14="http://schemas.microsoft.com/office/word/2010/wordml" xmlns:w15="http://schemas.microsoft.com/office/word/2012/wordml" xmlns:w16cex="http://schemas.microsoft.com/office/word/2018/wordml/cex" xmlns:w16cid="http://schemas.microsoft.com/office/word/2016/wordml/cid" xmlns:w16="http://schemas.microsoft.com/office/word/2018/wordml" xmlns:w16du="http://schemas.microsoft.com/office/word/2023/wordml/word16du" xmlns:w16sdtdh="http://schemas.microsoft.com/office/word/2020/wordml/sdtdatahash" xmlns:w16sdtfl="http://schemas.microsoft.com/office/word/2024/wordml/sdtformatlock" xmlns:w16se="http://schemas.microsoft.com/office/word/2015/wordml/symex" xmlns:wpg="http://schemas.microsoft.com/office/word/2010/wordprocessingGroup" xmlns:wpi="http://schemas.microsoft.com/office/word/2010/wordprocessingInk" xmlns:wne="http://schemas.microsoft.com/office/word/2006/wordml" xmlns:wps="http://schemas.microsoft.com/office/word/2010/wordprocessingShape" mc:Ignorable="w14 w15 w16se w16cid w16 w16cex w16sdtdh w16sdtfl w16du wp14">
+  <w:abstractNum w:abstractNumId="0" w15:restartNumberingAfterBreak="0">
+    <w:nsid w:val="049F7908"/>
+    <w:multiLevelType w:val="hybridMultilevel"/>
+    <w:tmpl w:val="D1A668E2"/>
+    <w:lvl w:ilvl="0" w:tplc="04130001">
+      <w:start w:val="1"/>
+      <w:numFmt w:val="bullet"/>
+      <w:lvlText w:val=""/>
+      <w:lvlJc w:val="left"/>
+      <w:pPr>
+        <w:ind w:left="720" w:hanging="360"/>
+      </w:pPr>
+      <w:rPr>
+        <w:rFonts w:ascii="Symbol" w:hAnsi="Symbol" w:hint="default"/>
+      </w:rPr>
+    </w:lvl>
+    <w:lvl w:ilvl="1" w:tplc="04130003" w:tentative="1">
+      <w:start w:val="1"/>
+      <w:numFmt w:val="bullet"/>
+      <w:lvlText w:val="o"/>
+      <w:lvlJc w:val="left"/>
+      <w:pPr>
+        <w:ind w:left="1440" w:hanging="360"/>
+      </w:pPr>
+      <w:rPr>
+        <w:rFonts w:ascii="Courier New" w:hAnsi="Courier New" w:cs="Courier New" w:hint="default"/>
+      </w:rPr>
+    </w:lvl>
+    <w:lvl w:ilvl="2" w:tplc="04130005" w:tentative="1">
+      <w:start w:val="1"/>
+      <w:numFmt w:val="bullet"/>
+      <w:lvlText w:val=""/>
+      <w:lvlJc w:val="left"/>
+      <w:pPr>
+        <w:ind w:left="2160" w:hanging="360"/>
+      </w:pPr>
+      <w:rPr>
+        <w:rFonts w:ascii="Wingdings" w:hAnsi="Wingdings" w:hint="default"/>
+      </w:rPr>
+    </w:lvl>
+    <w:lvl w:ilvl="3" w:tplc="04130001" w:tentative="1">
+      <w:start w:val="1"/>
+      <w:numFmt w:val="bullet"/>
+      <w:lvlText w:val=""/>
+      <w:lvlJc w:val="left"/>
+      <w:pPr>
+        <w:ind w:left="2880" w:hanging="360"/>
+      </w:pPr>
+      <w:rPr>
+        <w:rFonts w:ascii="Symbol" w:hAnsi="Symbol" w:hint="default"/>
+      </w:rPr>
+    </w:lvl>
+    <w:lvl w:ilvl="4" w:tplc="04130003" w:tentative="1">
+      <w:start w:val="1"/>
+      <w:numFmt w:val="bullet"/>
+      <w:lvlText w:val="o"/>
+      <w:lvlJc w:val="left"/>
+      <w:pPr>
+        <w:ind w:left="3600" w:hanging="360"/>
+      </w:pPr>
+      <w:rPr>
+        <w:rFonts w:ascii="Courier New" w:hAnsi="Courier New" w:cs="Courier New" w:hint="default"/>
+      </w:rPr>
+    </w:lvl>
+    <w:lvl w:ilvl="5" w:tplc="04130005" w:tentative="1">
+      <w:start w:val="1"/>
+      <w:numFmt w:val="bullet"/>
+      <w:lvlText w:val=""/>
+      <w:lvlJc w:val="left"/>
+      <w:pPr>
+        <w:ind w:left="4320" w:hanging="360"/>
+      </w:pPr>
+      <w:rPr>
+        <w:rFonts w:ascii="Wingdings" w:hAnsi="Wingdings" w:hint="default"/>
+      </w:rPr>
+    </w:lvl>
+    <w:lvl w:ilvl="6" w:tplc="04130001" w:tentative="1">
+      <w:start w:val="1"/>
+      <w:numFmt w:val="bullet"/>
+      <w:lvlText w:val=""/>
+      <w:lvlJc w:val="left"/>
+      <w:pPr>
+        <w:ind w:left="5040" w:hanging="360"/>
+      </w:pPr>
+      <w:rPr>
+        <w:rFonts w:ascii="Symbol" w:hAnsi="Symbol" w:hint="default"/>
+      </w:rPr>
+    </w:lvl>
+    <w:lvl w:ilvl="7" w:tplc="04130003" w:tentative="1">
+      <w:start w:val="1"/>
+      <w:numFmt w:val="bullet"/>
+      <w:lvlText w:val="o"/>
+      <w:lvlJc w:val="left"/>
+      <w:pPr>
+        <w:ind w:left="5760" w:hanging="360"/>
+      </w:pPr>
+      <w:rPr>
+        <w:rFonts w:ascii="Courier New" w:hAnsi="Courier New" w:cs="Courier New" w:hint="default"/>
+      </w:rPr>
+    </w:lvl>
+    <w:lvl w:ilvl="8" w:tplc="04130005" w:tentative="1">
+      <w:start w:val="1"/>
+      <w:numFmt w:val="bullet"/>
+      <w:lvlText w:val=""/>
+      <w:lvlJc w:val="left"/>
+      <w:pPr>
+        <w:ind w:left="6480" w:hanging="360"/>
+      </w:pPr>
+      <w:rPr>
+        <w:rFonts w:ascii="Wingdings" w:hAnsi="Wingdings" w:hint="default"/>
+      </w:rPr>
+    </w:lvl>
+  </w:abstractNum>
+  <w:abstractNum w:abstractNumId="1" w15:restartNumberingAfterBreak="0">
+    <w:nsid w:val="0BFD29F9"/>
+    <w:multiLevelType w:val="hybridMultilevel"/>
+    <w:tmpl w:val="CBB0C786"/>
+    <w:lvl w:ilvl="0" w:tplc="04130001">
+      <w:start w:val="1"/>
+      <w:numFmt w:val="bullet"/>
+      <w:lvlText w:val=""/>
+      <w:lvlJc w:val="left"/>
+      <w:pPr>
+        <w:ind w:left="720" w:hanging="360"/>
+      </w:pPr>
+      <w:rPr>
+        <w:rFonts w:ascii="Symbol" w:hAnsi="Symbol" w:hint="default"/>
+      </w:rPr>
+    </w:lvl>
+    <w:lvl w:ilvl="1" w:tplc="04130003" w:tentative="1">
+      <w:start w:val="1"/>
+      <w:numFmt w:val="bullet"/>
+      <w:lvlText w:val="o"/>
+      <w:lvlJc w:val="left"/>
+      <w:pPr>
+        <w:ind w:left="1440" w:hanging="360"/>
+      </w:pPr>
+      <w:rPr>
+        <w:rFonts w:ascii="Courier New" w:hAnsi="Courier New" w:cs="Courier New" w:hint="default"/>
+      </w:rPr>
+    </w:lvl>
+    <w:lvl w:ilvl="2" w:tplc="04130005" w:tentative="1">
+      <w:start w:val="1"/>
+      <w:numFmt w:val="bullet"/>
+      <w:lvlText w:val=""/>
+      <w:lvlJc w:val="left"/>
+      <w:pPr>
+        <w:ind w:left="2160" w:hanging="360"/>
+      </w:pPr>
+      <w:rPr>
+        <w:rFonts w:ascii="Wingdings" w:hAnsi="Wingdings" w:hint="default"/>
+      </w:rPr>
+    </w:lvl>
+    <w:lvl w:ilvl="3" w:tplc="04130001" w:tentative="1">
+      <w:start w:val="1"/>
+      <w:numFmt w:val="bullet"/>
+      <w:lvlText w:val=""/>
+      <w:lvlJc w:val="left"/>
+      <w:pPr>
+        <w:ind w:left="2880" w:hanging="360"/>
+      </w:pPr>
+      <w:rPr>
+        <w:rFonts w:ascii="Symbol" w:hAnsi="Symbol" w:hint="default"/>
+      </w:rPr>
+    </w:lvl>
+    <w:lvl w:ilvl="4" w:tplc="04130003" w:tentative="1">
+      <w:start w:val="1"/>
+      <w:numFmt w:val="bullet"/>
+      <w:lvlText w:val="o"/>
+      <w:lvlJc w:val="left"/>
+      <w:pPr>
+        <w:ind w:left="3600" w:hanging="360"/>
+      </w:pPr>
+      <w:rPr>
+        <w:rFonts w:ascii="Courier New" w:hAnsi="Courier New" w:cs="Courier New" w:hint="default"/>
+      </w:rPr>
+    </w:lvl>
+    <w:lvl w:ilvl="5" w:tplc="04130005" w:tentative="1">
+      <w:start w:val="1"/>
+      <w:numFmt w:val="bullet"/>
+      <w:lvlText w:val=""/>
+      <w:lvlJc w:val="left"/>
+      <w:pPr>
+        <w:ind w:left="4320" w:hanging="360"/>
+      </w:pPr>
+      <w:rPr>
+        <w:rFonts w:ascii="Wingdings" w:hAnsi="Wingdings" w:hint="default"/>
+      </w:rPr>
+    </w:lvl>
+    <w:lvl w:ilvl="6" w:tplc="04130001" w:tentative="1">
+      <w:start w:val="1"/>
+      <w:numFmt w:val="bullet"/>
+      <w:lvlText w:val=""/>
+      <w:lvlJc w:val="left"/>
+      <w:pPr>
+        <w:ind w:left="5040" w:hanging="360"/>
+      </w:pPr>
+      <w:rPr>
+        <w:rFonts w:ascii="Symbol" w:hAnsi="Symbol" w:hint="default"/>
+      </w:rPr>
+    </w:lvl>
+    <w:lvl w:ilvl="7" w:tplc="04130003" w:tentative="1">
+      <w:start w:val="1"/>
+      <w:numFmt w:val="bullet"/>
+      <w:lvlText w:val="o"/>
+      <w:lvlJc w:val="left"/>
+      <w:pPr>
+        <w:ind w:left="5760" w:hanging="360"/>
+      </w:pPr>
+      <w:rPr>
+        <w:rFonts w:ascii="Courier New" w:hAnsi="Courier New" w:cs="Courier New" w:hint="default"/>
+      </w:rPr>
+    </w:lvl>
+    <w:lvl w:ilvl="8" w:tplc="04130005" w:tentative="1">
+      <w:start w:val="1"/>
+      <w:numFmt w:val="bullet"/>
+      <w:lvlText w:val=""/>
+      <w:lvlJc w:val="left"/>
+      <w:pPr>
+        <w:ind w:left="6480" w:hanging="360"/>
+      </w:pPr>
+      <w:rPr>
+        <w:rFonts w:ascii="Wingdings" w:hAnsi="Wingdings" w:hint="default"/>
+      </w:rPr>
+    </w:lvl>
+  </w:abstractNum>
+  <w:abstractNum w:abstractNumId="2" w15:restartNumberingAfterBreak="0">
+    <w:nsid w:val="0F165F75"/>
+    <w:multiLevelType w:val="hybridMultilevel"/>
+    <w:tmpl w:val="CEFC0FD6"/>
+    <w:lvl w:ilvl="0" w:tplc="04130001">
+      <w:start w:val="1"/>
+      <w:numFmt w:val="bullet"/>
+      <w:lvlText w:val=""/>
+      <w:lvlJc w:val="left"/>
+      <w:pPr>
+        <w:ind w:left="720" w:hanging="360"/>
+      </w:pPr>
+      <w:rPr>
+        <w:rFonts w:ascii="Symbol" w:hAnsi="Symbol" w:hint="default"/>
+      </w:rPr>
+    </w:lvl>
+    <w:lvl w:ilvl="1" w:tplc="04130003" w:tentative="1">
+      <w:start w:val="1"/>
+      <w:numFmt w:val="bullet"/>
+      <w:lvlText w:val="o"/>
+      <w:lvlJc w:val="left"/>
+      <w:pPr>
+        <w:ind w:left="1440" w:hanging="360"/>
+      </w:pPr>
+      <w:rPr>
+        <w:rFonts w:ascii="Courier New" w:hAnsi="Courier New" w:cs="Courier New" w:hint="default"/>
+      </w:rPr>
+    </w:lvl>
+    <w:lvl w:ilvl="2" w:tplc="04130005" w:tentative="1">
+      <w:start w:val="1"/>
+      <w:numFmt w:val="bullet"/>
+      <w:lvlText w:val=""/>
+      <w:lvlJc w:val="left"/>
+      <w:pPr>
+        <w:ind w:left="2160" w:hanging="360"/>
+      </w:pPr>
+      <w:rPr>
+        <w:rFonts w:ascii="Wingdings" w:hAnsi="Wingdings" w:hint="default"/>
+      </w:rPr>
+    </w:lvl>
+    <w:lvl w:ilvl="3" w:tplc="04130001" w:tentative="1">
+      <w:start w:val="1"/>
+      <w:numFmt w:val="bullet"/>
+      <w:lvlText w:val=""/>
+      <w:lvlJc w:val="left"/>
+      <w:pPr>
+        <w:ind w:left="2880" w:hanging="360"/>
+      </w:pPr>
+      <w:rPr>
+        <w:rFonts w:ascii="Symbol" w:hAnsi="Symbol" w:hint="default"/>
+      </w:rPr>
+    </w:lvl>
+    <w:lvl w:ilvl="4" w:tplc="04130003" w:tentative="1">
+      <w:start w:val="1"/>
+      <w:numFmt w:val="bullet"/>
+      <w:lvlText w:val="o"/>
+      <w:lvlJc w:val="left"/>
+      <w:pPr>
+        <w:ind w:left="3600" w:hanging="360"/>
+      </w:pPr>
+      <w:rPr>
+        <w:rFonts w:ascii="Courier New" w:hAnsi="Courier New" w:cs="Courier New" w:hint="default"/>
+      </w:rPr>
+    </w:lvl>
+    <w:lvl w:ilvl="5" w:tplc="04130005" w:tentative="1">
+      <w:start w:val="1"/>
+      <w:numFmt w:val="bullet"/>
+      <w:lvlText w:val=""/>
+      <w:lvlJc w:val="left"/>
+      <w:pPr>
+        <w:ind w:left="4320" w:hanging="360"/>
+      </w:pPr>
+      <w:rPr>
+        <w:rFonts w:ascii="Wingdings" w:hAnsi="Wingdings" w:hint="default"/>
+      </w:rPr>
+    </w:lvl>
+    <w:lvl w:ilvl="6" w:tplc="04130001" w:tentative="1">
+      <w:start w:val="1"/>
+      <w:numFmt w:val="bullet"/>
+      <w:lvlText w:val=""/>
+      <w:lvlJc w:val="left"/>
+      <w:pPr>
+        <w:ind w:left="5040" w:hanging="360"/>
+      </w:pPr>
+      <w:rPr>
+        <w:rFonts w:ascii="Symbol" w:hAnsi="Symbol" w:hint="default"/>
+      </w:rPr>
+    </w:lvl>
+    <w:lvl w:ilvl="7" w:tplc="04130003" w:tentative="1">
+      <w:start w:val="1"/>
+      <w:numFmt w:val="bullet"/>
+      <w:lvlText w:val="o"/>
+      <w:lvlJc w:val="left"/>
+      <w:pPr>
+        <w:ind w:left="5760" w:hanging="360"/>
+      </w:pPr>
+      <w:rPr>
+        <w:rFonts w:ascii="Courier New" w:hAnsi="Courier New" w:cs="Courier New" w:hint="default"/>
+      </w:rPr>
+    </w:lvl>
+    <w:lvl w:ilvl="8" w:tplc="04130005" w:tentative="1">
+      <w:start w:val="1"/>
+      <w:numFmt w:val="bullet"/>
+      <w:lvlText w:val=""/>
+      <w:lvlJc w:val="left"/>
+      <w:pPr>
+        <w:ind w:left="6480" w:hanging="360"/>
+      </w:pPr>
+      <w:rPr>
+        <w:rFonts w:ascii="Wingdings" w:hAnsi="Wingdings" w:hint="default"/>
+      </w:rPr>
+    </w:lvl>
+  </w:abstractNum>
+  <w:abstractNum w:abstractNumId="3" w15:restartNumberingAfterBreak="0">
+    <w:nsid w:val="1F5B121B"/>
+    <w:multiLevelType w:val="hybridMultilevel"/>
+    <w:tmpl w:val="665651AA"/>
+    <w:lvl w:ilvl="0" w:tplc="04130001">
+      <w:start w:val="1"/>
+      <w:numFmt w:val="bullet"/>
+      <w:lvlText w:val=""/>
+      <w:lvlJc w:val="left"/>
+      <w:pPr>
+        <w:ind w:left="720" w:hanging="360"/>
+      </w:pPr>
+      <w:rPr>
+        <w:rFonts w:ascii="Symbol" w:hAnsi="Symbol" w:hint="default"/>
+      </w:rPr>
+    </w:lvl>
+    <w:lvl w:ilvl="1" w:tplc="04130003" w:tentative="1">
+      <w:start w:val="1"/>
+      <w:numFmt w:val="bullet"/>
+      <w:lvlText w:val="o"/>
+      <w:lvlJc w:val="left"/>
+      <w:pPr>
+        <w:ind w:left="1440" w:hanging="360"/>
+      </w:pPr>
+      <w:rPr>
+        <w:rFonts w:ascii="Courier New" w:hAnsi="Courier New" w:cs="Courier New" w:hint="default"/>
+      </w:rPr>
+    </w:lvl>
+    <w:lvl w:ilvl="2" w:tplc="04130005" w:tentative="1">
+      <w:start w:val="1"/>
+      <w:numFmt w:val="bullet"/>
+      <w:lvlText w:val=""/>
+      <w:lvlJc w:val="left"/>
+      <w:pPr>
+        <w:ind w:left="2160" w:hanging="360"/>
+      </w:pPr>
+      <w:rPr>
+        <w:rFonts w:ascii="Wingdings" w:hAnsi="Wingdings" w:hint="default"/>
+      </w:rPr>
+    </w:lvl>
+    <w:lvl w:ilvl="3" w:tplc="04130001" w:tentative="1">
+      <w:start w:val="1"/>
+      <w:numFmt w:val="bullet"/>
+      <w:lvlText w:val=""/>
+      <w:lvlJc w:val="left"/>
+      <w:pPr>
+        <w:ind w:left="2880" w:hanging="360"/>
+      </w:pPr>
+      <w:rPr>
+        <w:rFonts w:ascii="Symbol" w:hAnsi="Symbol" w:hint="default"/>
+      </w:rPr>
+    </w:lvl>
+    <w:lvl w:ilvl="4" w:tplc="04130003" w:tentative="1">
+      <w:start w:val="1"/>
+      <w:numFmt w:val="bullet"/>
+      <w:lvlText w:val="o"/>
+      <w:lvlJc w:val="left"/>
+      <w:pPr>
+        <w:ind w:left="3600" w:hanging="360"/>
+      </w:pPr>
+      <w:rPr>
+        <w:rFonts w:ascii="Courier New" w:hAnsi="Courier New" w:cs="Courier New" w:hint="default"/>
+      </w:rPr>
+    </w:lvl>
+    <w:lvl w:ilvl="5" w:tplc="04130005" w:tentative="1">
+      <w:start w:val="1"/>
+      <w:numFmt w:val="bullet"/>
+      <w:lvlText w:val=""/>
+      <w:lvlJc w:val="left"/>
+      <w:pPr>
+        <w:ind w:left="4320" w:hanging="360"/>
+      </w:pPr>
+      <w:rPr>
+        <w:rFonts w:ascii="Wingdings" w:hAnsi="Wingdings" w:hint="default"/>
+      </w:rPr>
+    </w:lvl>
+    <w:lvl w:ilvl="6" w:tplc="04130001" w:tentative="1">
+      <w:start w:val="1"/>
+      <w:numFmt w:val="bullet"/>
+      <w:lvlText w:val=""/>
+      <w:lvlJc w:val="left"/>
+      <w:pPr>
+        <w:ind w:left="5040" w:hanging="360"/>
+      </w:pPr>
+      <w:rPr>
+        <w:rFonts w:ascii="Symbol" w:hAnsi="Symbol" w:hint="default"/>
+      </w:rPr>
+    </w:lvl>
+    <w:lvl w:ilvl="7" w:tplc="04130003" w:tentative="1">
+      <w:start w:val="1"/>
+      <w:numFmt w:val="bullet"/>
+      <w:lvlText w:val="o"/>
+      <w:lvlJc w:val="left"/>
+      <w:pPr>
+        <w:ind w:left="5760" w:hanging="360"/>
+      </w:pPr>
+      <w:rPr>
+        <w:rFonts w:ascii="Courier New" w:hAnsi="Courier New" w:cs="Courier New" w:hint="default"/>
+      </w:rPr>
+    </w:lvl>
+    <w:lvl w:ilvl="8" w:tplc="04130005" w:tentative="1">
+      <w:start w:val="1"/>
+      <w:numFmt w:val="bullet"/>
+      <w:lvlText w:val=""/>
+      <w:lvlJc w:val="left"/>
+      <w:pPr>
+        <w:ind w:left="6480" w:hanging="360"/>
+      </w:pPr>
+      <w:rPr>
+        <w:rFonts w:ascii="Wingdings" w:hAnsi="Wingdings" w:hint="default"/>
+      </w:rPr>
+    </w:lvl>
+  </w:abstractNum>
+  <w:abstractNum w:abstractNumId="4" w15:restartNumberingAfterBreak="0">
+    <w:nsid w:val="356814B8"/>
+    <w:multiLevelType w:val="hybridMultilevel"/>
+    <w:tmpl w:val="3580FEA0"/>
+    <w:lvl w:ilvl="0" w:tplc="04130001">
+      <w:start w:val="1"/>
+      <w:numFmt w:val="bullet"/>
+      <w:lvlText w:val=""/>
+      <w:lvlJc w:val="left"/>
+      <w:pPr>
+        <w:ind w:left="720" w:hanging="360"/>
+      </w:pPr>
+      <w:rPr>
+        <w:rFonts w:ascii="Symbol" w:hAnsi="Symbol" w:hint="default"/>
+      </w:rPr>
+    </w:lvl>
+    <w:lvl w:ilvl="1" w:tplc="04130003" w:tentative="1">
+      <w:start w:val="1"/>
+      <w:numFmt w:val="bullet"/>
+      <w:lvlText w:val="o"/>
+      <w:lvlJc w:val="left"/>
+      <w:pPr>
+        <w:ind w:left="1440" w:hanging="360"/>
+      </w:pPr>
+      <w:rPr>
+        <w:rFonts w:ascii="Courier New" w:hAnsi="Courier New" w:cs="Courier New" w:hint="default"/>
+      </w:rPr>
+    </w:lvl>
+    <w:lvl w:ilvl="2" w:tplc="04130005" w:tentative="1">
+      <w:start w:val="1"/>
+      <w:numFmt w:val="bullet"/>
+      <w:lvlText w:val=""/>
+      <w:lvlJc w:val="left"/>
+      <w:pPr>
+        <w:ind w:left="2160" w:hanging="360"/>
+      </w:pPr>
+      <w:rPr>
+        <w:rFonts w:ascii="Wingdings" w:hAnsi="Wingdings" w:hint="default"/>
+      </w:rPr>
+    </w:lvl>
+    <w:lvl w:ilvl="3" w:tplc="04130001" w:tentative="1">
+      <w:start w:val="1"/>
+      <w:numFmt w:val="bullet"/>
+      <w:lvlText w:val=""/>
+      <w:lvlJc w:val="left"/>
+      <w:pPr>
+        <w:ind w:left="2880" w:hanging="360"/>
+      </w:pPr>
+      <w:rPr>
+        <w:rFonts w:ascii="Symbol" w:hAnsi="Symbol" w:hint="default"/>
+      </w:rPr>
+    </w:lvl>
+    <w:lvl w:ilvl="4" w:tplc="04130003" w:tentative="1">
+      <w:start w:val="1"/>
+      <w:numFmt w:val="bullet"/>
+      <w:lvlText w:val="o"/>
+      <w:lvlJc w:val="left"/>
+      <w:pPr>
+        <w:ind w:left="3600" w:hanging="360"/>
+      </w:pPr>
+      <w:rPr>
+        <w:rFonts w:ascii="Courier New" w:hAnsi="Courier New" w:cs="Courier New" w:hint="default"/>
+      </w:rPr>
+    </w:lvl>
+    <w:lvl w:ilvl="5" w:tplc="04130005" w:tentative="1">
+      <w:start w:val="1"/>
+      <w:numFmt w:val="bullet"/>
+      <w:lvlText w:val=""/>
+      <w:lvlJc w:val="left"/>
+      <w:pPr>
+        <w:ind w:left="4320" w:hanging="360"/>
+      </w:pPr>
+      <w:rPr>
+        <w:rFonts w:ascii="Wingdings" w:hAnsi="Wingdings" w:hint="default"/>
+      </w:rPr>
+    </w:lvl>
+    <w:lvl w:ilvl="6" w:tplc="04130001" w:tentative="1">
+      <w:start w:val="1"/>
+      <w:numFmt w:val="bullet"/>
+      <w:lvlText w:val=""/>
+      <w:lvlJc w:val="left"/>
+      <w:pPr>
+        <w:ind w:left="5040" w:hanging="360"/>
+      </w:pPr>
+      <w:rPr>
+        <w:rFonts w:ascii="Symbol" w:hAnsi="Symbol" w:hint="default"/>
+      </w:rPr>
+    </w:lvl>
+    <w:lvl w:ilvl="7" w:tplc="04130003" w:tentative="1">
+      <w:start w:val="1"/>
+      <w:numFmt w:val="bullet"/>
+      <w:lvlText w:val="o"/>
+      <w:lvlJc w:val="left"/>
+      <w:pPr>
+        <w:ind w:left="5760" w:hanging="360"/>
+      </w:pPr>
+      <w:rPr>
+        <w:rFonts w:ascii="Courier New" w:hAnsi="Courier New" w:cs="Courier New" w:hint="default"/>
+      </w:rPr>
+    </w:lvl>
+    <w:lvl w:ilvl="8" w:tplc="04130005" w:tentative="1">
+      <w:start w:val="1"/>
+      <w:numFmt w:val="bullet"/>
+      <w:lvlText w:val=""/>
+      <w:lvlJc w:val="left"/>
+      <w:pPr>
+        <w:ind w:left="6480" w:hanging="360"/>
+      </w:pPr>
+      <w:rPr>
+        <w:rFonts w:ascii="Wingdings" w:hAnsi="Wingdings" w:hint="default"/>
+      </w:rPr>
+    </w:lvl>
+  </w:abstractNum>
+  <w:abstractNum w:abstractNumId="5" w15:restartNumberingAfterBreak="0">
+    <w:nsid w:val="3B9C0729"/>
+    <w:multiLevelType w:val="hybridMultilevel"/>
+    <w:tmpl w:val="BCEAF228"/>
+    <w:lvl w:ilvl="0" w:tplc="04130001">
+      <w:start w:val="1"/>
+      <w:numFmt w:val="bullet"/>
+      <w:lvlText w:val=""/>
+      <w:lvlJc w:val="left"/>
+      <w:pPr>
+        <w:ind w:left="720" w:hanging="360"/>
+      </w:pPr>
+      <w:rPr>
+        <w:rFonts w:ascii="Symbol" w:hAnsi="Symbol" w:hint="default"/>
+      </w:rPr>
+    </w:lvl>
+    <w:lvl w:ilvl="1" w:tplc="04130003" w:tentative="1">
+      <w:start w:val="1"/>
+      <w:numFmt w:val="bullet"/>
+      <w:lvlText w:val="o"/>
+      <w:lvlJc w:val="left"/>
+      <w:pPr>
+        <w:ind w:left="1440" w:hanging="360"/>
+      </w:pPr>
+      <w:rPr>
+        <w:rFonts w:ascii="Courier New" w:hAnsi="Courier New" w:cs="Courier New" w:hint="default"/>
+      </w:rPr>
+    </w:lvl>
+    <w:lvl w:ilvl="2" w:tplc="04130005" w:tentative="1">
+      <w:start w:val="1"/>
+      <w:numFmt w:val="bullet"/>
+      <w:lvlText w:val=""/>
+      <w:lvlJc w:val="left"/>
+      <w:pPr>
+        <w:ind w:left="2160" w:hanging="360"/>
+      </w:pPr>
+      <w:rPr>
+        <w:rFonts w:ascii="Wingdings" w:hAnsi="Wingdings" w:hint="default"/>
+      </w:rPr>
+    </w:lvl>
+    <w:lvl w:ilvl="3" w:tplc="04130001" w:tentative="1">
+      <w:start w:val="1"/>
+      <w:numFmt w:val="bullet"/>
+      <w:lvlText w:val=""/>
+      <w:lvlJc w:val="left"/>
+      <w:pPr>
+        <w:ind w:left="2880" w:hanging="360"/>
+      </w:pPr>
+      <w:rPr>
+        <w:rFonts w:ascii="Symbol" w:hAnsi="Symbol" w:hint="default"/>
+      </w:rPr>
+    </w:lvl>
+    <w:lvl w:ilvl="4" w:tplc="04130003" w:tentative="1">
+      <w:start w:val="1"/>
+      <w:numFmt w:val="bullet"/>
+      <w:lvlText w:val="o"/>
+      <w:lvlJc w:val="left"/>
+      <w:pPr>
+        <w:ind w:left="3600" w:hanging="360"/>
+      </w:pPr>
+      <w:rPr>
+        <w:rFonts w:ascii="Courier New" w:hAnsi="Courier New" w:cs="Courier New" w:hint="default"/>
+      </w:rPr>
+    </w:lvl>
+    <w:lvl w:ilvl="5" w:tplc="04130005" w:tentative="1">
+      <w:start w:val="1"/>
+      <w:numFmt w:val="bullet"/>
+      <w:lvlText w:val=""/>
+      <w:lvlJc w:val="left"/>
+      <w:pPr>
+        <w:ind w:left="4320" w:hanging="360"/>
+      </w:pPr>
+      <w:rPr>
+        <w:rFonts w:ascii="Wingdings" w:hAnsi="Wingdings" w:hint="default"/>
+      </w:rPr>
+    </w:lvl>
+    <w:lvl w:ilvl="6" w:tplc="04130001" w:tentative="1">
+      <w:start w:val="1"/>
+      <w:numFmt w:val="bullet"/>
+      <w:lvlText w:val=""/>
+      <w:lvlJc w:val="left"/>
+      <w:pPr>
+        <w:ind w:left="5040" w:hanging="360"/>
+      </w:pPr>
+      <w:rPr>
+        <w:rFonts w:ascii="Symbol" w:hAnsi="Symbol" w:hint="default"/>
+      </w:rPr>
+    </w:lvl>
+    <w:lvl w:ilvl="7" w:tplc="04130003" w:tentative="1">
+      <w:start w:val="1"/>
+      <w:numFmt w:val="bullet"/>
+      <w:lvlText w:val="o"/>
+      <w:lvlJc w:val="left"/>
+      <w:pPr>
+        <w:ind w:left="5760" w:hanging="360"/>
+      </w:pPr>
+      <w:rPr>
+        <w:rFonts w:ascii="Courier New" w:hAnsi="Courier New" w:cs="Courier New" w:hint="default"/>
+      </w:rPr>
+    </w:lvl>
+    <w:lvl w:ilvl="8" w:tplc="04130005" w:tentative="1">
+      <w:start w:val="1"/>
+      <w:numFmt w:val="bullet"/>
+      <w:lvlText w:val=""/>
+      <w:lvlJc w:val="left"/>
+      <w:pPr>
+        <w:ind w:left="6480" w:hanging="360"/>
+      </w:pPr>
+      <w:rPr>
+        <w:rFonts w:ascii="Wingdings" w:hAnsi="Wingdings" w:hint="default"/>
+      </w:rPr>
+    </w:lvl>
+  </w:abstractNum>
+  <w:abstractNum w:abstractNumId="6" w15:restartNumberingAfterBreak="0">
+    <w:nsid w:val="47AF4EF2"/>
+    <w:multiLevelType w:val="hybridMultilevel"/>
+    <w:tmpl w:val="BBE48888"/>
+    <w:lvl w:ilvl="0" w:tplc="04130001">
+      <w:start w:val="1"/>
+      <w:numFmt w:val="bullet"/>
+      <w:lvlText w:val=""/>
+      <w:lvlJc w:val="left"/>
+      <w:pPr>
+        <w:ind w:left="3600" w:hanging="360"/>
+      </w:pPr>
+      <w:rPr>
+        <w:rFonts w:ascii="Symbol" w:hAnsi="Symbol" w:hint="default"/>
+      </w:rPr>
+    </w:lvl>
+    <w:lvl w:ilvl="1" w:tplc="04130003" w:tentative="1">
+      <w:start w:val="1"/>
+      <w:numFmt w:val="bullet"/>
+      <w:lvlText w:val="o"/>
+      <w:lvlJc w:val="left"/>
+      <w:pPr>
+        <w:ind w:left="4320" w:hanging="360"/>
+      </w:pPr>
+      <w:rPr>
+        <w:rFonts w:ascii="Courier New" w:hAnsi="Courier New" w:cs="Courier New" w:hint="default"/>
+      </w:rPr>
+    </w:lvl>
+    <w:lvl w:ilvl="2" w:tplc="04130005" w:tentative="1">
+      <w:start w:val="1"/>
+      <w:numFmt w:val="bullet"/>
+      <w:lvlText w:val=""/>
+      <w:lvlJc w:val="left"/>
+      <w:pPr>
+        <w:ind w:left="5040" w:hanging="360"/>
+      </w:pPr>
+      <w:rPr>
+        <w:rFonts w:ascii="Wingdings" w:hAnsi="Wingdings" w:hint="default"/>
+      </w:rPr>
+    </w:lvl>
+    <w:lvl w:ilvl="3" w:tplc="04130001" w:tentative="1">
+      <w:start w:val="1"/>
+      <w:numFmt w:val="bullet"/>
+      <w:lvlText w:val=""/>
+      <w:lvlJc w:val="left"/>
+      <w:pPr>
+        <w:ind w:left="5760" w:hanging="360"/>
+      </w:pPr>
+      <w:rPr>
+        <w:rFonts w:ascii="Symbol" w:hAnsi="Symbol" w:hint="default"/>
+      </w:rPr>
+    </w:lvl>
+    <w:lvl w:ilvl="4" w:tplc="04130003" w:tentative="1">
+      <w:start w:val="1"/>
+      <w:numFmt w:val="bullet"/>
+      <w:lvlText w:val="o"/>
+      <w:lvlJc w:val="left"/>
+      <w:pPr>
+        <w:ind w:left="6480" w:hanging="360"/>
+      </w:pPr>
+      <w:rPr>
+        <w:rFonts w:ascii="Courier New" w:hAnsi="Courier New" w:cs="Courier New" w:hint="default"/>
+      </w:rPr>
+    </w:lvl>
+    <w:lvl w:ilvl="5" w:tplc="04130005" w:tentative="1">
+      <w:start w:val="1"/>
+      <w:numFmt w:val="bullet"/>
+      <w:lvlText w:val=""/>
+      <w:lvlJc w:val="left"/>
+      <w:pPr>
+        <w:ind w:left="7200" w:hanging="360"/>
+      </w:pPr>
+      <w:rPr>
+        <w:rFonts w:ascii="Wingdings" w:hAnsi="Wingdings" w:hint="default"/>
+      </w:rPr>
+    </w:lvl>
+    <w:lvl w:ilvl="6" w:tplc="04130001" w:tentative="1">
+      <w:start w:val="1"/>
+      <w:numFmt w:val="bullet"/>
+      <w:lvlText w:val=""/>
+      <w:lvlJc w:val="left"/>
+      <w:pPr>
+        <w:ind w:left="7920" w:hanging="360"/>
+      </w:pPr>
+      <w:rPr>
+        <w:rFonts w:ascii="Symbol" w:hAnsi="Symbol" w:hint="default"/>
+      </w:rPr>
+    </w:lvl>
+    <w:lvl w:ilvl="7" w:tplc="04130003" w:tentative="1">
+      <w:start w:val="1"/>
+      <w:numFmt w:val="bullet"/>
+      <w:lvlText w:val="o"/>
+      <w:lvlJc w:val="left"/>
+      <w:pPr>
+        <w:ind w:left="8640" w:hanging="360"/>
+      </w:pPr>
+      <w:rPr>
+        <w:rFonts w:ascii="Courier New" w:hAnsi="Courier New" w:cs="Courier New" w:hint="default"/>
+      </w:rPr>
+    </w:lvl>
+    <w:lvl w:ilvl="8" w:tplc="04130005" w:tentative="1">
+      <w:start w:val="1"/>
+      <w:numFmt w:val="bullet"/>
+      <w:lvlText w:val=""/>
+      <w:lvlJc w:val="left"/>
+      <w:pPr>
+        <w:ind w:left="9360" w:hanging="360"/>
+      </w:pPr>
+      <w:rPr>
+        <w:rFonts w:ascii="Wingdings" w:hAnsi="Wingdings" w:hint="default"/>
+      </w:rPr>
+    </w:lvl>
+  </w:abstractNum>
+  <w:abstractNum w:abstractNumId="7" w15:restartNumberingAfterBreak="0">
+    <w:nsid w:val="52890BE8"/>
+    <w:multiLevelType w:val="hybridMultilevel"/>
+    <w:tmpl w:val="E38E3922"/>
+    <w:lvl w:ilvl="0" w:tplc="0413000F">
+      <w:start w:val="1"/>
+      <w:numFmt w:val="decimal"/>
+      <w:lvlText w:val="%1."/>
+      <w:lvlJc w:val="left"/>
+      <w:pPr>
+        <w:ind w:left="720" w:hanging="360"/>
+      </w:pPr>
+    </w:lvl>
+    <w:lvl w:ilvl="1" w:tplc="04130019" w:tentative="1">
+      <w:start w:val="1"/>
+      <w:numFmt w:val="lowerLetter"/>
+      <w:lvlText w:val="%2."/>
+      <w:lvlJc w:val="left"/>
+      <w:pPr>
+        <w:ind w:left="1440" w:hanging="360"/>
+      </w:pPr>
+    </w:lvl>
+    <w:lvl w:ilvl="2" w:tplc="0413001B" w:tentative="1">
+      <w:start w:val="1"/>
+      <w:numFmt w:val="lowerRoman"/>
+      <w:lvlText w:val="%3."/>
+      <w:lvlJc w:val="right"/>
+      <w:pPr>
+        <w:ind w:left="2160" w:hanging="180"/>
+      </w:pPr>
+    </w:lvl>
+    <w:lvl w:ilvl="3" w:tplc="0413000F" w:tentative="1">
+      <w:start w:val="1"/>
+      <w:numFmt w:val="decimal"/>
+      <w:lvlText w:val="%4."/>
+      <w:lvlJc w:val="left"/>
+      <w:pPr>
+        <w:ind w:left="2880" w:hanging="360"/>
+      </w:pPr>
+    </w:lvl>
+    <w:lvl w:ilvl="4" w:tplc="04130019" w:tentative="1">
+      <w:start w:val="1"/>
+      <w:numFmt w:val="lowerLetter"/>
+      <w:lvlText w:val="%5."/>
+      <w:lvlJc w:val="left"/>
+      <w:pPr>
+        <w:ind w:left="3600" w:hanging="360"/>
+      </w:pPr>
+    </w:lvl>
+    <w:lvl w:ilvl="5" w:tplc="0413001B" w:tentative="1">
+      <w:start w:val="1"/>
+      <w:numFmt w:val="lowerRoman"/>
+      <w:lvlText w:val="%6."/>
+      <w:lvlJc w:val="right"/>
+      <w:pPr>
+        <w:ind w:left="4320" w:hanging="180"/>
+      </w:pPr>
+    </w:lvl>
+    <w:lvl w:ilvl="6" w:tplc="0413000F" w:tentative="1">
+      <w:start w:val="1"/>
+      <w:numFmt w:val="decimal"/>
+      <w:lvlText w:val="%7."/>
+      <w:lvlJc w:val="left"/>
+      <w:pPr>
+        <w:ind w:left="5040" w:hanging="360"/>
+      </w:pPr>
+    </w:lvl>
+    <w:lvl w:ilvl="7" w:tplc="04130019" w:tentative="1">
+      <w:start w:val="1"/>
+      <w:numFmt w:val="lowerLetter"/>
+      <w:lvlText w:val="%8."/>
+      <w:lvlJc w:val="left"/>
+      <w:pPr>
+        <w:ind w:left="5760" w:hanging="360"/>
+      </w:pPr>
+    </w:lvl>
+    <w:lvl w:ilvl="8" w:tplc="0413001B" w:tentative="1">
+      <w:start w:val="1"/>
+      <w:numFmt w:val="lowerRoman"/>
+      <w:lvlText w:val="%9."/>
+      <w:lvlJc w:val="right"/>
+      <w:pPr>
+        <w:ind w:left="6480" w:hanging="180"/>
+      </w:pPr>
+    </w:lvl>
+  </w:abstractNum>
+  <w:abstractNum w:abstractNumId="8" w15:restartNumberingAfterBreak="0">
+    <w:nsid w:val="5D23638D"/>
+    <w:multiLevelType w:val="hybridMultilevel"/>
+    <w:tmpl w:val="A3EE9246"/>
+    <w:lvl w:ilvl="0" w:tplc="04130001">
+      <w:start w:val="1"/>
+      <w:numFmt w:val="bullet"/>
+      <w:lvlText w:val=""/>
+      <w:lvlJc w:val="left"/>
+      <w:pPr>
+        <w:ind w:left="720" w:hanging="360"/>
+      </w:pPr>
+      <w:rPr>
+        <w:rFonts w:ascii="Symbol" w:hAnsi="Symbol" w:hint="default"/>
+      </w:rPr>
+    </w:lvl>
+    <w:lvl w:ilvl="1" w:tplc="04130003" w:tentative="1">
+      <w:start w:val="1"/>
+      <w:numFmt w:val="bullet"/>
+      <w:lvlText w:val="o"/>
+      <w:lvlJc w:val="left"/>
+      <w:pPr>
+        <w:ind w:left="1440" w:hanging="360"/>
+      </w:pPr>
+      <w:rPr>
+        <w:rFonts w:ascii="Courier New" w:hAnsi="Courier New" w:cs="Courier New" w:hint="default"/>
+      </w:rPr>
+    </w:lvl>
+    <w:lvl w:ilvl="2" w:tplc="04130005" w:tentative="1">
+      <w:start w:val="1"/>
+      <w:numFmt w:val="bullet"/>
+      <w:lvlText w:val=""/>
+      <w:lvlJc w:val="left"/>
+      <w:pPr>
+        <w:ind w:left="2160" w:hanging="360"/>
+      </w:pPr>
+      <w:rPr>
+        <w:rFonts w:ascii="Wingdings" w:hAnsi="Wingdings" w:hint="default"/>
+      </w:rPr>
+    </w:lvl>
+    <w:lvl w:ilvl="3" w:tplc="04130001" w:tentative="1">
+      <w:start w:val="1"/>
+      <w:numFmt w:val="bullet"/>
+      <w:lvlText w:val=""/>
+      <w:lvlJc w:val="left"/>
+      <w:pPr>
+        <w:ind w:left="2880" w:hanging="360"/>
+      </w:pPr>
+      <w:rPr>
+        <w:rFonts w:ascii="Symbol" w:hAnsi="Symbol" w:hint="default"/>
+      </w:rPr>
+    </w:lvl>
+    <w:lvl w:ilvl="4" w:tplc="04130003" w:tentative="1">
+      <w:start w:val="1"/>
+      <w:numFmt w:val="bullet"/>
+      <w:lvlText w:val="o"/>
+      <w:lvlJc w:val="left"/>
+      <w:pPr>
+        <w:ind w:left="3600" w:hanging="360"/>
+      </w:pPr>
+      <w:rPr>
+        <w:rFonts w:ascii="Courier New" w:hAnsi="Courier New" w:cs="Courier New" w:hint="default"/>
+      </w:rPr>
+    </w:lvl>
+    <w:lvl w:ilvl="5" w:tplc="04130005" w:tentative="1">
+      <w:start w:val="1"/>
+      <w:numFmt w:val="bullet"/>
+      <w:lvlText w:val=""/>
+      <w:lvlJc w:val="left"/>
+      <w:pPr>
+        <w:ind w:left="4320" w:hanging="360"/>
+      </w:pPr>
+      <w:rPr>
+        <w:rFonts w:ascii="Wingdings" w:hAnsi="Wingdings" w:hint="default"/>
+      </w:rPr>
+    </w:lvl>
+    <w:lvl w:ilvl="6" w:tplc="04130001" w:tentative="1">
+      <w:start w:val="1"/>
+      <w:numFmt w:val="bullet"/>
+      <w:lvlText w:val=""/>
+      <w:lvlJc w:val="left"/>
+      <w:pPr>
+        <w:ind w:left="5040" w:hanging="360"/>
+      </w:pPr>
+      <w:rPr>
+        <w:rFonts w:ascii="Symbol" w:hAnsi="Symbol" w:hint="default"/>
+      </w:rPr>
+    </w:lvl>
+    <w:lvl w:ilvl="7" w:tplc="04130003" w:tentative="1">
+      <w:start w:val="1"/>
+      <w:numFmt w:val="bullet"/>
+      <w:lvlText w:val="o"/>
+      <w:lvlJc w:val="left"/>
+      <w:pPr>
+        <w:ind w:left="5760" w:hanging="360"/>
+      </w:pPr>
+      <w:rPr>
+        <w:rFonts w:ascii="Courier New" w:hAnsi="Courier New" w:cs="Courier New" w:hint="default"/>
+      </w:rPr>
+    </w:lvl>
+    <w:lvl w:ilvl="8" w:tplc="04130005" w:tentative="1">
+      <w:start w:val="1"/>
+      <w:numFmt w:val="bullet"/>
+      <w:lvlText w:val=""/>
+      <w:lvlJc w:val="left"/>
+      <w:pPr>
+        <w:ind w:left="6480" w:hanging="360"/>
+      </w:pPr>
+      <w:rPr>
+        <w:rFonts w:ascii="Wingdings" w:hAnsi="Wingdings" w:hint="default"/>
+      </w:rPr>
+    </w:lvl>
+  </w:abstractNum>
+  <w:num w:numId="1" w16cid:durableId="1720206268">
+    <w:abstractNumId w:val="6"/>
+  </w:num>
+  <w:num w:numId="2" w16cid:durableId="133641111">
+    <w:abstractNumId w:val="7"/>
+  </w:num>
+  <w:num w:numId="3" w16cid:durableId="36317813">
+    <w:abstractNumId w:val="0"/>
+  </w:num>
+  <w:num w:numId="4" w16cid:durableId="569341848">
+    <w:abstractNumId w:val="8"/>
+  </w:num>
+  <w:num w:numId="5" w16cid:durableId="1643119790">
+    <w:abstractNumId w:val="4"/>
+  </w:num>
+  <w:num w:numId="6" w16cid:durableId="1950235855">
+    <w:abstractNumId w:val="2"/>
+  </w:num>
+  <w:num w:numId="7" w16cid:durableId="2090761407">
+    <w:abstractNumId w:val="1"/>
+  </w:num>
+  <w:num w:numId="8" w16cid:durableId="1334456551">
+    <w:abstractNumId w:val="5"/>
+  </w:num>
+  <w:num w:numId="9" w16cid:durableId="1898128543">
+    <w:abstractNumId w:val="3"/>
+  </w:num>
+</w:numbering>
 </file>
 
 <file path=word/styles.xml><?xml version="1.0" encoding="utf-8"?>
@@ -1734,7 +4998,6 @@
   <w:style w:type="character" w:default="1" w:styleId="DefaultParagraphFont">
     <w:name w:val="Default Paragraph Font"/>
     <w:uiPriority w:val="1"/>
-    <w:semiHidden/>
     <w:unhideWhenUsed/>
   </w:style>
   <w:style w:type="table" w:default="1" w:styleId="TableNormal">

</xml_diff>